<commit_message>
UML Class Diagram Added
</commit_message>
<xml_diff>
--- a/Sprint1 Documents/20170022-MohamedHadad-Sprint1-SDS Document.docx
+++ b/Sprint1 Documents/20170022-MohamedHadad-Sprint1-SDS Document.docx
@@ -1,6 +1,6 @@
 
 <file path=word/document.xml><?xml version="1.0" encoding="utf-8"?>
-<w:document xmlns:wpc="http://schemas.microsoft.com/office/word/2010/wordprocessingCanvas" xmlns:mc="http://schemas.openxmlformats.org/markup-compatibility/2006" xmlns:o="urn:schemas-microsoft-com:office:office" xmlns:r="http://schemas.openxmlformats.org/officeDocument/2006/relationships" xmlns:m="http://schemas.openxmlformats.org/officeDocument/2006/math" xmlns:v="urn:schemas-microsoft-com:vml" xmlns:wp14="http://schemas.microsoft.com/office/word/2010/wordprocessingDrawing" xmlns:wp="http://schemas.openxmlformats.org/drawingml/2006/wordprocessingDrawing" xmlns:w10="urn:schemas-microsoft-com:office:word" xmlns:w="http://schemas.openxmlformats.org/wordprocessingml/2006/main" xmlns:w14="http://schemas.microsoft.com/office/word/2010/wordml" xmlns:w15="http://schemas.microsoft.com/office/word/2012/wordml" xmlns:wpg="http://schemas.microsoft.com/office/word/2010/wordprocessingGroup" xmlns:wpi="http://schemas.microsoft.com/office/word/2010/wordprocessingInk" xmlns:wne="http://schemas.microsoft.com/office/word/2006/wordml" xmlns:wps="http://schemas.microsoft.com/office/word/2010/wordprocessingShape" mc:Ignorable="w14 w15 wp14">
+<w:document xmlns:wpc="http://schemas.microsoft.com/office/word/2010/wordprocessingCanvas" xmlns:cx="http://schemas.microsoft.com/office/drawing/2014/chartex" xmlns:cx1="http://schemas.microsoft.com/office/drawing/2015/9/8/chartex" xmlns:mc="http://schemas.openxmlformats.org/markup-compatibility/2006" xmlns:o="urn:schemas-microsoft-com:office:office" xmlns:r="http://schemas.openxmlformats.org/officeDocument/2006/relationships" xmlns:m="http://schemas.openxmlformats.org/officeDocument/2006/math" xmlns:v="urn:schemas-microsoft-com:vml" xmlns:wp14="http://schemas.microsoft.com/office/word/2010/wordprocessingDrawing" xmlns:wp="http://schemas.openxmlformats.org/drawingml/2006/wordprocessingDrawing" xmlns:w10="urn:schemas-microsoft-com:office:word" xmlns:w="http://schemas.openxmlformats.org/wordprocessingml/2006/main" xmlns:w14="http://schemas.microsoft.com/office/word/2010/wordml" xmlns:w15="http://schemas.microsoft.com/office/word/2012/wordml" xmlns:w16se="http://schemas.microsoft.com/office/word/2015/wordml/symex" xmlns:wpg="http://schemas.microsoft.com/office/word/2010/wordprocessingGroup" xmlns:wpi="http://schemas.microsoft.com/office/word/2010/wordprocessingInk" xmlns:wne="http://schemas.microsoft.com/office/word/2006/wordml" xmlns:wps="http://schemas.microsoft.com/office/word/2010/wordprocessingShape" mc:Ignorable="w14 w15 w16se wp14">
   <w:body>
     <w:p>
       <w:pPr>
@@ -451,13 +451,8 @@
           </w:tcPr>
           <w:p>
             <w:r>
-              <w:t xml:space="preserve">Ibrahim Ramadan </w:t>
-            </w:r>
-            <w:proofErr w:type="spellStart"/>
-            <w:r>
-              <w:t>Abdou</w:t>
-            </w:r>
-            <w:proofErr w:type="spellEnd"/>
+              <w:t>Ibrahim Ramadan Abdou</w:t>
+            </w:r>
           </w:p>
         </w:tc>
         <w:tc>
@@ -548,16 +543,8 @@
           </w:tcPr>
           <w:p>
             <w:r>
-              <w:t>Atef Magdy</w:t>
-            </w:r>
-            <w:r>
-              <w:t xml:space="preserve"> </w:t>
-            </w:r>
-            <w:proofErr w:type="spellStart"/>
-            <w:r>
-              <w:t>Mitwally</w:t>
-            </w:r>
-            <w:proofErr w:type="spellEnd"/>
+              <w:t>Atef Magdy Mitwally</w:t>
+            </w:r>
           </w:p>
         </w:tc>
         <w:tc>
@@ -660,21 +647,8 @@
           <w:szCs w:val="32"/>
           <w:lang w:bidi="ar-EG"/>
         </w:rPr>
-        <w:t xml:space="preserve">TA. Mohamed </w:t>
+        <w:t>TA. Mohamed Hadad</w:t>
       </w:r>
-      <w:proofErr w:type="spellStart"/>
-      <w:r>
-        <w:rPr>
-          <w:b/>
-          <w:bCs/>
-          <w:color w:val="FF0000"/>
-          <w:sz w:val="32"/>
-          <w:szCs w:val="32"/>
-          <w:lang w:bidi="ar-EG"/>
-        </w:rPr>
-        <w:t>Hadad</w:t>
-      </w:r>
-      <w:proofErr w:type="spellEnd"/>
     </w:p>
     <w:sdt>
       <w:sdtPr>
@@ -927,19 +901,33 @@
       </w:sdtContent>
     </w:sdt>
     <w:bookmarkStart w:id="0" w:name="_Toc507236835" w:displacedByCustomXml="prev"/>
+    <w:bookmarkEnd w:id="0"/>
     <w:p>
-      <w:r>
-        <w:t>Class diagram design</w:t>
-      </w:r>
-      <w:bookmarkEnd w:id="0"/>
+      <w:pPr>
+        <w:pStyle w:val="Heading1"/>
+      </w:pPr>
     </w:p>
     <w:p>
       <w:pPr>
+        <w:pStyle w:val="Heading1"/>
+      </w:pPr>
+    </w:p>
+    <w:p>
+      <w:pPr>
+        <w:pStyle w:val="Heading1"/>
+      </w:pPr>
+      <w:bookmarkStart w:id="1" w:name="_GoBack"/>
+      <w:bookmarkEnd w:id="1"/>
+      <w:r>
+        <w:t>Class</w:t>
+      </w:r>
+      <w:r>
+        <w:t xml:space="preserve"> diagram design</w:t>
+      </w:r>
+    </w:p>
+    <w:p>
+      <w:pPr>
         <w:pStyle w:val="ListParagraph"/>
-        <w:numPr>
-          <w:ilvl w:val="0"/>
-          <w:numId w:val="2"/>
-        </w:numPr>
         <w:rPr>
           <w:b/>
           <w:bCs/>
@@ -952,274 +940,11 @@
           <w:bCs/>
           <w:color w:val="FF0000"/>
         </w:rPr>
-        <w:t>You should provide clean version for your class diagram design.</w:t>
-      </w:r>
-    </w:p>
-    <w:p>
-      <w:pPr>
-        <w:pStyle w:val="ListParagraph"/>
-        <w:numPr>
-          <w:ilvl w:val="0"/>
-          <w:numId w:val="2"/>
-        </w:numPr>
-        <w:rPr>
-          <w:b/>
-          <w:bCs/>
-          <w:color w:val="C00000"/>
-        </w:rPr>
-      </w:pPr>
-      <w:r>
-        <w:rPr>
-          <w:b/>
-          <w:bCs/>
-          <w:color w:val="C00000"/>
-        </w:rPr>
-        <w:t>Class diagram is a static diagram and should not represent any dynamic flow of events.</w:t>
-      </w:r>
-    </w:p>
-    <w:p>
-      <w:pPr>
-        <w:pStyle w:val="ListParagraph"/>
-        <w:numPr>
-          <w:ilvl w:val="0"/>
-          <w:numId w:val="2"/>
-        </w:numPr>
-        <w:rPr>
-          <w:b/>
-          <w:bCs/>
-          <w:color w:val="C00000"/>
-        </w:rPr>
-      </w:pPr>
-      <w:r>
-        <w:rPr>
-          <w:b/>
-          <w:bCs/>
-          <w:color w:val="C00000"/>
-        </w:rPr>
-        <w:t>Put Relationships between classes and the types of the relationships.</w:t>
-      </w:r>
-    </w:p>
-    <w:p>
-      <w:pPr>
-        <w:pStyle w:val="ListParagraph"/>
-        <w:numPr>
-          <w:ilvl w:val="0"/>
-          <w:numId w:val="2"/>
-        </w:numPr>
-        <w:rPr>
-          <w:b/>
-          <w:bCs/>
-          <w:color w:val="C00000"/>
-        </w:rPr>
-      </w:pPr>
-      <w:r>
-        <w:rPr>
-          <w:b/>
-          <w:bCs/>
-          <w:color w:val="C00000"/>
-        </w:rPr>
-        <w:t>Put multiplicity.</w:t>
-      </w:r>
-    </w:p>
-    <w:p>
-      <w:pPr>
-        <w:pStyle w:val="ListParagraph"/>
-        <w:numPr>
-          <w:ilvl w:val="0"/>
-          <w:numId w:val="2"/>
-        </w:numPr>
-        <w:rPr>
-          <w:b/>
-          <w:bCs/>
-          <w:color w:val="C00000"/>
-        </w:rPr>
-      </w:pPr>
-      <w:r>
-        <w:rPr>
-          <w:b/>
-          <w:bCs/>
-          <w:color w:val="C00000"/>
-        </w:rPr>
-        <w:t>Put relationship name (e.g. faculty "offer" course).</w:t>
-      </w:r>
-    </w:p>
-    <w:p>
-      <w:pPr>
-        <w:pStyle w:val="ListParagraph"/>
-        <w:numPr>
-          <w:ilvl w:val="0"/>
-          <w:numId w:val="2"/>
-        </w:numPr>
-        <w:rPr>
-          <w:b/>
-          <w:bCs/>
-          <w:color w:val="C00000"/>
-        </w:rPr>
-      </w:pPr>
-      <w:r>
-        <w:rPr>
-          <w:b/>
-          <w:bCs/>
-          <w:color w:val="C00000"/>
-        </w:rPr>
-        <w:t>Put attributes in the classes.</w:t>
-      </w:r>
-    </w:p>
-    <w:p>
-      <w:pPr>
-        <w:pStyle w:val="ListParagraph"/>
-        <w:numPr>
-          <w:ilvl w:val="0"/>
-          <w:numId w:val="2"/>
-        </w:numPr>
-        <w:rPr>
-          <w:b/>
-          <w:bCs/>
-          <w:color w:val="C00000"/>
-        </w:rPr>
-      </w:pPr>
-      <w:r>
-        <w:rPr>
-          <w:b/>
-          <w:bCs/>
-          <w:color w:val="C00000"/>
-        </w:rPr>
-        <w:t xml:space="preserve">Put functions &amp; </w:t>
-      </w:r>
-      <w:r>
-        <w:rPr>
-          <w:b/>
-          <w:bCs/>
-          <w:color w:val="C00000"/>
-        </w:rPr>
-        <w:t>Put parameters.</w:t>
-      </w:r>
-    </w:p>
-    <w:p>
-      <w:pPr>
-        <w:pStyle w:val="ListParagraph"/>
-        <w:numPr>
-          <w:ilvl w:val="0"/>
-          <w:numId w:val="2"/>
-        </w:numPr>
-        <w:rPr>
-          <w:b/>
-          <w:bCs/>
-          <w:color w:val="C00000"/>
-        </w:rPr>
-      </w:pPr>
-      <w:r>
-        <w:rPr>
-          <w:b/>
-          <w:bCs/>
-          <w:color w:val="C00000"/>
-        </w:rPr>
-        <w:t>Put data types of each attributes and the parameters.</w:t>
-      </w:r>
-    </w:p>
-    <w:p>
-      <w:pPr>
-        <w:pStyle w:val="ListParagraph"/>
-        <w:numPr>
-          <w:ilvl w:val="0"/>
-          <w:numId w:val="2"/>
-        </w:numPr>
-        <w:rPr>
-          <w:b/>
-          <w:bCs/>
-          <w:color w:val="C00000"/>
-        </w:rPr>
-      </w:pPr>
-      <w:r>
-        <w:rPr>
-          <w:b/>
-          <w:bCs/>
-          <w:color w:val="C00000"/>
-        </w:rPr>
-        <w:t xml:space="preserve">Highly </w:t>
-      </w:r>
-      <w:proofErr w:type="spellStart"/>
-      <w:r>
-        <w:rPr>
-          <w:b/>
-          <w:bCs/>
-          <w:color w:val="C00000"/>
-        </w:rPr>
-        <w:t>perfered</w:t>
-      </w:r>
-      <w:proofErr w:type="spellEnd"/>
-      <w:r>
-        <w:rPr>
-          <w:b/>
-          <w:bCs/>
-          <w:color w:val="C00000"/>
-        </w:rPr>
-        <w:t>: Each class has a corresponding interface</w:t>
-      </w:r>
-    </w:p>
-    <w:p>
-      <w:pPr>
-        <w:pStyle w:val="ListParagraph"/>
-        <w:numPr>
-          <w:ilvl w:val="1"/>
-          <w:numId w:val="2"/>
-        </w:numPr>
-        <w:rPr>
-          <w:b/>
-          <w:bCs/>
-          <w:color w:val="C00000"/>
-        </w:rPr>
-      </w:pPr>
-      <w:r>
-        <w:rPr>
-          <w:b/>
-          <w:bCs/>
-          <w:color w:val="C00000"/>
-        </w:rPr>
-        <w:t>Let all objects parameters and returns be of interface type.</w:t>
-      </w:r>
-    </w:p>
-    <w:p>
-      <w:pPr>
-        <w:pStyle w:val="ListParagraph"/>
-        <w:numPr>
-          <w:ilvl w:val="0"/>
-          <w:numId w:val="2"/>
-        </w:numPr>
-        <w:rPr>
-          <w:b/>
-          <w:bCs/>
-          <w:color w:val="FF0000"/>
-        </w:rPr>
-      </w:pPr>
-      <w:r>
-        <w:rPr>
-          <w:b/>
-          <w:bCs/>
-          <w:color w:val="C00000"/>
-        </w:rPr>
-        <w:t>See Shopping Cart Case Study</w:t>
-      </w:r>
-    </w:p>
-    <w:p>
-      <w:pPr>
-        <w:pStyle w:val="ListParagraph"/>
-        <w:rPr>
-          <w:b/>
-          <w:bCs/>
-          <w:color w:val="FF0000"/>
-        </w:rPr>
-      </w:pPr>
-      <w:r>
-        <w:rPr>
-          <w:noProof/>
-        </w:rPr>
-        <w:lastRenderedPageBreak/>
         <w:drawing>
-          <wp:inline distT="0" distB="0" distL="0" distR="0" wp14:anchorId="6440BF7D" wp14:editId="22FF06A3">
-            <wp:extent cx="6126480" cy="3684270"/>
+          <wp:inline distT="0" distB="0" distL="0" distR="0" wp14:anchorId="06787491" wp14:editId="24CDA749">
+            <wp:extent cx="6126480" cy="3140710"/>
             <wp:effectExtent l="0" t="0" r="0" b="0"/>
-            <wp:docPr id="10" name="Picture 10" descr="E:\Edu\FCI-CU\TA\TA Courses\SWE\2014-2015 SWE1\Section\ShoppingCart Case Study\CS352-SE2014-Project Design- Shopping Cart\ShoppingCartClassDiagram.png"/>
+            <wp:docPr id="1" name="Picture 1"/>
             <wp:cNvGraphicFramePr>
               <a:graphicFrameLocks xmlns:a="http://schemas.openxmlformats.org/drawingml/2006/main" noChangeAspect="1"/>
             </wp:cNvGraphicFramePr>
@@ -1227,33 +952,23 @@
               <a:graphicData uri="http://schemas.openxmlformats.org/drawingml/2006/picture">
                 <pic:pic xmlns:pic="http://schemas.openxmlformats.org/drawingml/2006/picture">
                   <pic:nvPicPr>
-                    <pic:cNvPr id="0" name="Picture 10" descr="E:\Edu\FCI-CU\TA\TA Courses\SWE\2014-2015 SWE1\Section\ShoppingCart Case Study\CS352-SE2014-Project Design- Shopping Cart\ShoppingCartClassDiagram.png"/>
-                    <pic:cNvPicPr>
-                      <a:picLocks noChangeAspect="1" noChangeArrowheads="1"/>
-                    </pic:cNvPicPr>
+                    <pic:cNvPr id="1" name=""/>
+                    <pic:cNvPicPr/>
                   </pic:nvPicPr>
                   <pic:blipFill>
-                    <a:blip r:embed="rId10" cstate="print"/>
-                    <a:srcRect/>
+                    <a:blip r:embed="rId10"/>
                     <a:stretch>
                       <a:fillRect/>
                     </a:stretch>
                   </pic:blipFill>
-                  <pic:spPr bwMode="auto">
+                  <pic:spPr>
                     <a:xfrm>
                       <a:off x="0" y="0"/>
-                      <a:ext cx="6126480" cy="3684270"/>
+                      <a:ext cx="6126480" cy="3140710"/>
                     </a:xfrm>
                     <a:prstGeom prst="rect">
                       <a:avLst/>
                     </a:prstGeom>
-                    <a:noFill/>
-                    <a:ln w="9525">
-                      <a:noFill/>
-                      <a:miter lim="800000"/>
-                      <a:headEnd/>
-                      <a:tailEnd/>
-                    </a:ln>
                   </pic:spPr>
                 </pic:pic>
               </a:graphicData>
@@ -1266,13 +981,43 @@
       <w:pPr>
         <w:pStyle w:val="Heading1"/>
       </w:pPr>
-      <w:bookmarkStart w:id="1" w:name="_Toc507236836"/>
-      <w:bookmarkStart w:id="2" w:name="_Toc413612095"/>
-      <w:bookmarkStart w:id="3" w:name="_Toc414459281"/>
+      <w:bookmarkStart w:id="2" w:name="_Toc507236836"/>
+      <w:bookmarkStart w:id="3" w:name="_Toc413612095"/>
+      <w:bookmarkStart w:id="4" w:name="_Toc414459281"/>
+    </w:p>
+    <w:p>
+      <w:pPr>
+        <w:pStyle w:val="Heading1"/>
+      </w:pPr>
+    </w:p>
+    <w:p>
+      <w:pPr>
+        <w:pStyle w:val="Heading1"/>
+      </w:pPr>
+    </w:p>
+    <w:p>
+      <w:pPr>
+        <w:pStyle w:val="Heading1"/>
+      </w:pPr>
+    </w:p>
+    <w:p>
+      <w:pPr>
+        <w:pStyle w:val="Heading1"/>
+      </w:pPr>
+    </w:p>
+    <w:p>
+      <w:pPr>
+        <w:pStyle w:val="Heading1"/>
+      </w:pPr>
+    </w:p>
+    <w:p>
+      <w:pPr>
+        <w:pStyle w:val="Heading1"/>
+      </w:pPr>
       <w:r>
         <w:t>Sequence diagram design</w:t>
       </w:r>
-      <w:bookmarkEnd w:id="1"/>
+      <w:bookmarkEnd w:id="2"/>
     </w:p>
     <w:p>
       <w:pPr>
@@ -1392,25 +1137,7 @@
           <w:bCs/>
           <w:color w:val="C00000"/>
         </w:rPr>
-        <w:t xml:space="preserve">Following are couple of examples for small / </w:t>
-      </w:r>
-      <w:proofErr w:type="spellStart"/>
-      <w:r>
-        <w:rPr>
-          <w:b/>
-          <w:bCs/>
-          <w:color w:val="C00000"/>
-        </w:rPr>
-        <w:t>meduim</w:t>
-      </w:r>
-      <w:proofErr w:type="spellEnd"/>
-      <w:r>
-        <w:rPr>
-          <w:b/>
-          <w:bCs/>
-          <w:color w:val="C00000"/>
-        </w:rPr>
-        <w:t xml:space="preserve"> examples. We expect such diagrams, however there is a missing thing in them. Most of calls don’t have parameters. Please always specify the parameters in the call, matching the class diagram.</w:t>
+        <w:t>Following are couple of examples for small / meduim examples. We expect such diagrams, however there is a missing thing in them. Most of calls don’t have parameters. Please always specify the parameters in the call, matching the class diagram.</w:t>
       </w:r>
     </w:p>
     <w:p>
@@ -1426,7 +1153,6 @@
         <w:rPr>
           <w:noProof/>
         </w:rPr>
-        <w:lastRenderedPageBreak/>
         <w:drawing>
           <wp:inline distT="0" distB="0" distL="0" distR="0" wp14:anchorId="2CAE6818" wp14:editId="39DC2222">
             <wp:extent cx="4448175" cy="4191147"/>
@@ -1544,19 +1270,12 @@
       <w:pPr>
         <w:pStyle w:val="Heading1"/>
       </w:pPr>
-      <w:bookmarkStart w:id="4" w:name="_Toc507236837"/>
-      <w:bookmarkEnd w:id="2"/>
+      <w:bookmarkStart w:id="5" w:name="_Toc507236837"/>
       <w:bookmarkEnd w:id="3"/>
-      <w:proofErr w:type="spellStart"/>
+      <w:bookmarkEnd w:id="4"/>
       <w:r>
-        <w:t>Github</w:t>
+        <w:t>Github repository link</w:t>
       </w:r>
-      <w:proofErr w:type="spellEnd"/>
-      <w:r>
-        <w:t xml:space="preserve"> repository link</w:t>
-      </w:r>
-      <w:bookmarkStart w:id="5" w:name="_GoBack"/>
-      <w:bookmarkEnd w:id="4"/>
       <w:bookmarkEnd w:id="5"/>
     </w:p>
     <w:p>
@@ -1589,7 +1308,7 @@
 </file>
 
 <file path=word/endnotes.xml><?xml version="1.0" encoding="utf-8"?>
-<w:endnotes xmlns:wpc="http://schemas.microsoft.com/office/word/2010/wordprocessingCanvas" xmlns:mc="http://schemas.openxmlformats.org/markup-compatibility/2006" xmlns:o="urn:schemas-microsoft-com:office:office" xmlns:r="http://schemas.openxmlformats.org/officeDocument/2006/relationships" xmlns:m="http://schemas.openxmlformats.org/officeDocument/2006/math" xmlns:v="urn:schemas-microsoft-com:vml" xmlns:wp14="http://schemas.microsoft.com/office/word/2010/wordprocessingDrawing" xmlns:wp="http://schemas.openxmlformats.org/drawingml/2006/wordprocessingDrawing" xmlns:w10="urn:schemas-microsoft-com:office:word" xmlns:w="http://schemas.openxmlformats.org/wordprocessingml/2006/main" xmlns:w14="http://schemas.microsoft.com/office/word/2010/wordml" xmlns:w15="http://schemas.microsoft.com/office/word/2012/wordml" xmlns:wpg="http://schemas.microsoft.com/office/word/2010/wordprocessingGroup" xmlns:wpi="http://schemas.microsoft.com/office/word/2010/wordprocessingInk" xmlns:wne="http://schemas.microsoft.com/office/word/2006/wordml" xmlns:wps="http://schemas.microsoft.com/office/word/2010/wordprocessingShape" mc:Ignorable="w14 w15 wp14">
+<w:endnotes xmlns:wpc="http://schemas.microsoft.com/office/word/2010/wordprocessingCanvas" xmlns:cx="http://schemas.microsoft.com/office/drawing/2014/chartex" xmlns:cx1="http://schemas.microsoft.com/office/drawing/2015/9/8/chartex" xmlns:mc="http://schemas.openxmlformats.org/markup-compatibility/2006" xmlns:o="urn:schemas-microsoft-com:office:office" xmlns:r="http://schemas.openxmlformats.org/officeDocument/2006/relationships" xmlns:m="http://schemas.openxmlformats.org/officeDocument/2006/math" xmlns:v="urn:schemas-microsoft-com:vml" xmlns:wp14="http://schemas.microsoft.com/office/word/2010/wordprocessingDrawing" xmlns:wp="http://schemas.openxmlformats.org/drawingml/2006/wordprocessingDrawing" xmlns:w10="urn:schemas-microsoft-com:office:word" xmlns:w="http://schemas.openxmlformats.org/wordprocessingml/2006/main" xmlns:w14="http://schemas.microsoft.com/office/word/2010/wordml" xmlns:w15="http://schemas.microsoft.com/office/word/2012/wordml" xmlns:w16se="http://schemas.microsoft.com/office/word/2015/wordml/symex" xmlns:wpg="http://schemas.microsoft.com/office/word/2010/wordprocessingGroup" xmlns:wpi="http://schemas.microsoft.com/office/word/2010/wordprocessingInk" xmlns:wne="http://schemas.microsoft.com/office/word/2006/wordml" xmlns:wps="http://schemas.microsoft.com/office/word/2010/wordprocessingShape" mc:Ignorable="w14 w15 w16se wp14">
   <w:endnote w:type="separator" w:id="-1">
     <w:p>
       <w:pPr>
@@ -1614,7 +1333,7 @@
 </file>
 
 <file path=word/footer1.xml><?xml version="1.0" encoding="utf-8"?>
-<w:ftr xmlns:wpc="http://schemas.microsoft.com/office/word/2010/wordprocessingCanvas" xmlns:mc="http://schemas.openxmlformats.org/markup-compatibility/2006" xmlns:o="urn:schemas-microsoft-com:office:office" xmlns:r="http://schemas.openxmlformats.org/officeDocument/2006/relationships" xmlns:m="http://schemas.openxmlformats.org/officeDocument/2006/math" xmlns:v="urn:schemas-microsoft-com:vml" xmlns:wp14="http://schemas.microsoft.com/office/word/2010/wordprocessingDrawing" xmlns:wp="http://schemas.openxmlformats.org/drawingml/2006/wordprocessingDrawing" xmlns:w10="urn:schemas-microsoft-com:office:word" xmlns:w="http://schemas.openxmlformats.org/wordprocessingml/2006/main" xmlns:w14="http://schemas.microsoft.com/office/word/2010/wordml" xmlns:w15="http://schemas.microsoft.com/office/word/2012/wordml" xmlns:wpg="http://schemas.microsoft.com/office/word/2010/wordprocessingGroup" xmlns:wpi="http://schemas.microsoft.com/office/word/2010/wordprocessingInk" xmlns:wne="http://schemas.microsoft.com/office/word/2006/wordml" xmlns:wps="http://schemas.microsoft.com/office/word/2010/wordprocessingShape" mc:Ignorable="w14 w15 wp14">
+<w:ftr xmlns:wpc="http://schemas.microsoft.com/office/word/2010/wordprocessingCanvas" xmlns:cx="http://schemas.microsoft.com/office/drawing/2014/chartex" xmlns:cx1="http://schemas.microsoft.com/office/drawing/2015/9/8/chartex" xmlns:mc="http://schemas.openxmlformats.org/markup-compatibility/2006" xmlns:o="urn:schemas-microsoft-com:office:office" xmlns:r="http://schemas.openxmlformats.org/officeDocument/2006/relationships" xmlns:m="http://schemas.openxmlformats.org/officeDocument/2006/math" xmlns:v="urn:schemas-microsoft-com:vml" xmlns:wp14="http://schemas.microsoft.com/office/word/2010/wordprocessingDrawing" xmlns:wp="http://schemas.openxmlformats.org/drawingml/2006/wordprocessingDrawing" xmlns:w10="urn:schemas-microsoft-com:office:word" xmlns:w="http://schemas.openxmlformats.org/wordprocessingml/2006/main" xmlns:w14="http://schemas.microsoft.com/office/word/2010/wordml" xmlns:w15="http://schemas.microsoft.com/office/word/2012/wordml" xmlns:w16se="http://schemas.microsoft.com/office/word/2015/wordml/symex" xmlns:wpg="http://schemas.microsoft.com/office/word/2010/wordprocessingGroup" xmlns:wpi="http://schemas.microsoft.com/office/word/2010/wordprocessingInk" xmlns:wne="http://schemas.microsoft.com/office/word/2006/wordml" xmlns:wps="http://schemas.microsoft.com/office/word/2010/wordprocessingShape" mc:Ignorable="w14 w15 w16se wp14">
   <w:p>
     <w:pPr>
       <w:pStyle w:val="Footer"/>
@@ -1742,7 +1461,7 @@
               <w:rPr>
                 <w:noProof/>
               </w:rPr>
-              <w:t>5</w:t>
+              <w:t>2</w:t>
             </w:r>
             <w:r>
               <w:rPr>
@@ -1778,7 +1497,7 @@
 </file>
 
 <file path=word/footnotes.xml><?xml version="1.0" encoding="utf-8"?>
-<w:footnotes xmlns:wpc="http://schemas.microsoft.com/office/word/2010/wordprocessingCanvas" xmlns:mc="http://schemas.openxmlformats.org/markup-compatibility/2006" xmlns:o="urn:schemas-microsoft-com:office:office" xmlns:r="http://schemas.openxmlformats.org/officeDocument/2006/relationships" xmlns:m="http://schemas.openxmlformats.org/officeDocument/2006/math" xmlns:v="urn:schemas-microsoft-com:vml" xmlns:wp14="http://schemas.microsoft.com/office/word/2010/wordprocessingDrawing" xmlns:wp="http://schemas.openxmlformats.org/drawingml/2006/wordprocessingDrawing" xmlns:w10="urn:schemas-microsoft-com:office:word" xmlns:w="http://schemas.openxmlformats.org/wordprocessingml/2006/main" xmlns:w14="http://schemas.microsoft.com/office/word/2010/wordml" xmlns:w15="http://schemas.microsoft.com/office/word/2012/wordml" xmlns:wpg="http://schemas.microsoft.com/office/word/2010/wordprocessingGroup" xmlns:wpi="http://schemas.microsoft.com/office/word/2010/wordprocessingInk" xmlns:wne="http://schemas.microsoft.com/office/word/2006/wordml" xmlns:wps="http://schemas.microsoft.com/office/word/2010/wordprocessingShape" mc:Ignorable="w14 w15 wp14">
+<w:footnotes xmlns:wpc="http://schemas.microsoft.com/office/word/2010/wordprocessingCanvas" xmlns:cx="http://schemas.microsoft.com/office/drawing/2014/chartex" xmlns:cx1="http://schemas.microsoft.com/office/drawing/2015/9/8/chartex" xmlns:mc="http://schemas.openxmlformats.org/markup-compatibility/2006" xmlns:o="urn:schemas-microsoft-com:office:office" xmlns:r="http://schemas.openxmlformats.org/officeDocument/2006/relationships" xmlns:m="http://schemas.openxmlformats.org/officeDocument/2006/math" xmlns:v="urn:schemas-microsoft-com:vml" xmlns:wp14="http://schemas.microsoft.com/office/word/2010/wordprocessingDrawing" xmlns:wp="http://schemas.openxmlformats.org/drawingml/2006/wordprocessingDrawing" xmlns:w10="urn:schemas-microsoft-com:office:word" xmlns:w="http://schemas.openxmlformats.org/wordprocessingml/2006/main" xmlns:w14="http://schemas.microsoft.com/office/word/2010/wordml" xmlns:w15="http://schemas.microsoft.com/office/word/2012/wordml" xmlns:w16se="http://schemas.microsoft.com/office/word/2015/wordml/symex" xmlns:wpg="http://schemas.microsoft.com/office/word/2010/wordprocessingGroup" xmlns:wpi="http://schemas.microsoft.com/office/word/2010/wordprocessingInk" xmlns:wne="http://schemas.microsoft.com/office/word/2006/wordml" xmlns:wps="http://schemas.microsoft.com/office/word/2010/wordprocessingShape" mc:Ignorable="w14 w15 w16se wp14">
   <w:footnote w:type="separator" w:id="-1">
     <w:p>
       <w:pPr>
@@ -1803,7 +1522,7 @@
 </file>
 
 <file path=word/header1.xml><?xml version="1.0" encoding="utf-8"?>
-<w:hdr xmlns:wpc="http://schemas.microsoft.com/office/word/2010/wordprocessingCanvas" xmlns:mc="http://schemas.openxmlformats.org/markup-compatibility/2006" xmlns:o="urn:schemas-microsoft-com:office:office" xmlns:r="http://schemas.openxmlformats.org/officeDocument/2006/relationships" xmlns:m="http://schemas.openxmlformats.org/officeDocument/2006/math" xmlns:v="urn:schemas-microsoft-com:vml" xmlns:wp14="http://schemas.microsoft.com/office/word/2010/wordprocessingDrawing" xmlns:wp="http://schemas.openxmlformats.org/drawingml/2006/wordprocessingDrawing" xmlns:w10="urn:schemas-microsoft-com:office:word" xmlns:w="http://schemas.openxmlformats.org/wordprocessingml/2006/main" xmlns:w14="http://schemas.microsoft.com/office/word/2010/wordml" xmlns:w15="http://schemas.microsoft.com/office/word/2012/wordml" xmlns:wpg="http://schemas.microsoft.com/office/word/2010/wordprocessingGroup" xmlns:wpi="http://schemas.microsoft.com/office/word/2010/wordprocessingInk" xmlns:wne="http://schemas.microsoft.com/office/word/2006/wordml" xmlns:wps="http://schemas.microsoft.com/office/word/2010/wordprocessingShape" mc:Ignorable="w14 w15 wp14">
+<w:hdr xmlns:wpc="http://schemas.microsoft.com/office/word/2010/wordprocessingCanvas" xmlns:cx="http://schemas.microsoft.com/office/drawing/2014/chartex" xmlns:cx1="http://schemas.microsoft.com/office/drawing/2015/9/8/chartex" xmlns:mc="http://schemas.openxmlformats.org/markup-compatibility/2006" xmlns:o="urn:schemas-microsoft-com:office:office" xmlns:r="http://schemas.openxmlformats.org/officeDocument/2006/relationships" xmlns:m="http://schemas.openxmlformats.org/officeDocument/2006/math" xmlns:v="urn:schemas-microsoft-com:vml" xmlns:wp14="http://schemas.microsoft.com/office/word/2010/wordprocessingDrawing" xmlns:wp="http://schemas.openxmlformats.org/drawingml/2006/wordprocessingDrawing" xmlns:w10="urn:schemas-microsoft-com:office:word" xmlns:w="http://schemas.openxmlformats.org/wordprocessingml/2006/main" xmlns:w14="http://schemas.microsoft.com/office/word/2010/wordml" xmlns:w15="http://schemas.microsoft.com/office/word/2012/wordml" xmlns:w16se="http://schemas.microsoft.com/office/word/2015/wordml/symex" xmlns:wpg="http://schemas.microsoft.com/office/word/2010/wordprocessingGroup" xmlns:wpi="http://schemas.microsoft.com/office/word/2010/wordprocessingInk" xmlns:wne="http://schemas.microsoft.com/office/word/2006/wordml" xmlns:wps="http://schemas.microsoft.com/office/word/2010/wordprocessingShape" mc:Ignorable="w14 w15 w16se wp14">
   <w:p>
     <w:pPr>
       <w:pStyle w:val="Header"/>
@@ -2012,7 +1731,7 @@
 </file>
 
 <file path=word/numbering.xml><?xml version="1.0" encoding="utf-8"?>
-<w:numbering xmlns:wpc="http://schemas.microsoft.com/office/word/2010/wordprocessingCanvas" xmlns:mc="http://schemas.openxmlformats.org/markup-compatibility/2006" xmlns:o="urn:schemas-microsoft-com:office:office" xmlns:r="http://schemas.openxmlformats.org/officeDocument/2006/relationships" xmlns:m="http://schemas.openxmlformats.org/officeDocument/2006/math" xmlns:v="urn:schemas-microsoft-com:vml" xmlns:wp14="http://schemas.microsoft.com/office/word/2010/wordprocessingDrawing" xmlns:wp="http://schemas.openxmlformats.org/drawingml/2006/wordprocessingDrawing" xmlns:w10="urn:schemas-microsoft-com:office:word" xmlns:w="http://schemas.openxmlformats.org/wordprocessingml/2006/main" xmlns:w14="http://schemas.microsoft.com/office/word/2010/wordml" xmlns:w15="http://schemas.microsoft.com/office/word/2012/wordml" xmlns:wpg="http://schemas.microsoft.com/office/word/2010/wordprocessingGroup" xmlns:wpi="http://schemas.microsoft.com/office/word/2010/wordprocessingInk" xmlns:wne="http://schemas.microsoft.com/office/word/2006/wordml" xmlns:wps="http://schemas.microsoft.com/office/word/2010/wordprocessingShape" mc:Ignorable="w14 w15 wp14">
+<w:numbering xmlns:wpc="http://schemas.microsoft.com/office/word/2010/wordprocessingCanvas" xmlns:cx="http://schemas.microsoft.com/office/drawing/2014/chartex" xmlns:cx1="http://schemas.microsoft.com/office/drawing/2015/9/8/chartex" xmlns:mc="http://schemas.openxmlformats.org/markup-compatibility/2006" xmlns:o="urn:schemas-microsoft-com:office:office" xmlns:r="http://schemas.openxmlformats.org/officeDocument/2006/relationships" xmlns:m="http://schemas.openxmlformats.org/officeDocument/2006/math" xmlns:v="urn:schemas-microsoft-com:vml" xmlns:wp14="http://schemas.microsoft.com/office/word/2010/wordprocessingDrawing" xmlns:wp="http://schemas.openxmlformats.org/drawingml/2006/wordprocessingDrawing" xmlns:w10="urn:schemas-microsoft-com:office:word" xmlns:w="http://schemas.openxmlformats.org/wordprocessingml/2006/main" xmlns:w14="http://schemas.microsoft.com/office/word/2010/wordml" xmlns:w15="http://schemas.microsoft.com/office/word/2012/wordml" xmlns:w16se="http://schemas.microsoft.com/office/word/2015/wordml/symex" xmlns:wpg="http://schemas.microsoft.com/office/word/2010/wordprocessingGroup" xmlns:wpi="http://schemas.microsoft.com/office/word/2010/wordprocessingInk" xmlns:wne="http://schemas.microsoft.com/office/word/2006/wordml" xmlns:wps="http://schemas.microsoft.com/office/word/2010/wordprocessingShape" mc:Ignorable="w14 w15 w16se wp14">
   <w:abstractNum w:abstractNumId="0" w15:restartNumberingAfterBreak="0">
     <w:nsid w:val="0EB44D2F"/>
     <w:multiLevelType w:val="hybridMultilevel"/>
@@ -2485,7 +2204,7 @@
 </file>
 
 <file path=word/styles.xml><?xml version="1.0" encoding="utf-8"?>
-<w:styles xmlns:mc="http://schemas.openxmlformats.org/markup-compatibility/2006" xmlns:r="http://schemas.openxmlformats.org/officeDocument/2006/relationships" xmlns:w="http://schemas.openxmlformats.org/wordprocessingml/2006/main" xmlns:w14="http://schemas.microsoft.com/office/word/2010/wordml" xmlns:w15="http://schemas.microsoft.com/office/word/2012/wordml" mc:Ignorable="w14 w15">
+<w:styles xmlns:mc="http://schemas.openxmlformats.org/markup-compatibility/2006" xmlns:r="http://schemas.openxmlformats.org/officeDocument/2006/relationships" xmlns:w="http://schemas.openxmlformats.org/wordprocessingml/2006/main" xmlns:w14="http://schemas.microsoft.com/office/word/2010/wordml" xmlns:w15="http://schemas.microsoft.com/office/word/2012/wordml" xmlns:w16se="http://schemas.microsoft.com/office/word/2015/wordml/symex" mc:Ignorable="w14 w15 w16se">
   <w:docDefaults>
     <w:rPrDefault>
       <w:rPr>
@@ -4205,7 +3924,7 @@
 </file>
 
 <file path=customXml/itemProps1.xml><?xml version="1.0" encoding="utf-8"?>
-<ds:datastoreItem xmlns:ds="http://schemas.openxmlformats.org/officeDocument/2006/customXml" ds:itemID="{F199B99D-8242-4015-893D-A04DA690B766}">
+<ds:datastoreItem xmlns:ds="http://schemas.openxmlformats.org/officeDocument/2006/customXml" ds:itemID="{1054121C-FE9C-443F-A993-E943F88ABD6D}">
   <ds:schemaRefs>
     <ds:schemaRef ds:uri="http://schemas.openxmlformats.org/officeDocument/2006/bibliography"/>
   </ds:schemaRefs>

</xml_diff>

<commit_message>
Update SDS File(Sprint 1 sequence diagrams added)
</commit_message>
<xml_diff>
--- a/Sprint1 Documents/20170022-MohamedHadad-Sprint1-SDS Document.docx
+++ b/Sprint1 Documents/20170022-MohamedHadad-Sprint1-SDS Document.docx
@@ -1,6 +1,6 @@
 
 <file path=word/document.xml><?xml version="1.0" encoding="utf-8"?>
-<w:document xmlns:wpc="http://schemas.microsoft.com/office/word/2010/wordprocessingCanvas" xmlns:cx="http://schemas.microsoft.com/office/drawing/2014/chartex" xmlns:cx1="http://schemas.microsoft.com/office/drawing/2015/9/8/chartex" xmlns:mc="http://schemas.openxmlformats.org/markup-compatibility/2006" xmlns:o="urn:schemas-microsoft-com:office:office" xmlns:r="http://schemas.openxmlformats.org/officeDocument/2006/relationships" xmlns:m="http://schemas.openxmlformats.org/officeDocument/2006/math" xmlns:v="urn:schemas-microsoft-com:vml" xmlns:wp14="http://schemas.microsoft.com/office/word/2010/wordprocessingDrawing" xmlns:wp="http://schemas.openxmlformats.org/drawingml/2006/wordprocessingDrawing" xmlns:w10="urn:schemas-microsoft-com:office:word" xmlns:w="http://schemas.openxmlformats.org/wordprocessingml/2006/main" xmlns:w14="http://schemas.microsoft.com/office/word/2010/wordml" xmlns:w15="http://schemas.microsoft.com/office/word/2012/wordml" xmlns:w16se="http://schemas.microsoft.com/office/word/2015/wordml/symex" xmlns:wpg="http://schemas.microsoft.com/office/word/2010/wordprocessingGroup" xmlns:wpi="http://schemas.microsoft.com/office/word/2010/wordprocessingInk" xmlns:wne="http://schemas.microsoft.com/office/word/2006/wordml" xmlns:wps="http://schemas.microsoft.com/office/word/2010/wordprocessingShape" mc:Ignorable="w14 w15 w16se wp14">
+<w:document xmlns:wpc="http://schemas.microsoft.com/office/word/2010/wordprocessingCanvas" xmlns:mc="http://schemas.openxmlformats.org/markup-compatibility/2006" xmlns:o="urn:schemas-microsoft-com:office:office" xmlns:r="http://schemas.openxmlformats.org/officeDocument/2006/relationships" xmlns:m="http://schemas.openxmlformats.org/officeDocument/2006/math" xmlns:v="urn:schemas-microsoft-com:vml" xmlns:wp14="http://schemas.microsoft.com/office/word/2010/wordprocessingDrawing" xmlns:wp="http://schemas.openxmlformats.org/drawingml/2006/wordprocessingDrawing" xmlns:w10="urn:schemas-microsoft-com:office:word" xmlns:w="http://schemas.openxmlformats.org/wordprocessingml/2006/main" xmlns:w14="http://schemas.microsoft.com/office/word/2010/wordml" xmlns:w15="http://schemas.microsoft.com/office/word/2012/wordml" xmlns:wpg="http://schemas.microsoft.com/office/word/2010/wordprocessingGroup" xmlns:wpi="http://schemas.microsoft.com/office/word/2010/wordprocessingInk" xmlns:wne="http://schemas.microsoft.com/office/word/2006/wordml" xmlns:wps="http://schemas.microsoft.com/office/word/2010/wordprocessingShape" mc:Ignorable="w14 w15 wp14">
   <w:body>
     <w:p>
       <w:pPr>
@@ -451,8 +451,13 @@
           </w:tcPr>
           <w:p>
             <w:r>
-              <w:t>Ibrahim Ramadan Abdou</w:t>
-            </w:r>
+              <w:t xml:space="preserve">Ibrahim Ramadan </w:t>
+            </w:r>
+            <w:proofErr w:type="spellStart"/>
+            <w:r>
+              <w:t>Abdou</w:t>
+            </w:r>
+            <w:proofErr w:type="spellEnd"/>
           </w:p>
         </w:tc>
         <w:tc>
@@ -543,8 +548,13 @@
           </w:tcPr>
           <w:p>
             <w:r>
-              <w:t>Atef Magdy Mitwally</w:t>
-            </w:r>
+              <w:t xml:space="preserve">Atef Magdy </w:t>
+            </w:r>
+            <w:proofErr w:type="spellStart"/>
+            <w:r>
+              <w:t>Mitwally</w:t>
+            </w:r>
+            <w:proofErr w:type="spellEnd"/>
           </w:p>
         </w:tc>
         <w:tc>
@@ -647,8 +657,21 @@
           <w:szCs w:val="32"/>
           <w:lang w:bidi="ar-EG"/>
         </w:rPr>
-        <w:t>TA. Mohamed Hadad</w:t>
+        <w:t xml:space="preserve">TA. Mohamed </w:t>
       </w:r>
+      <w:proofErr w:type="spellStart"/>
+      <w:r>
+        <w:rPr>
+          <w:b/>
+          <w:bCs/>
+          <w:color w:val="FF0000"/>
+          <w:sz w:val="32"/>
+          <w:szCs w:val="32"/>
+          <w:lang w:bidi="ar-EG"/>
+        </w:rPr>
+        <w:t>Hadad</w:t>
+      </w:r>
+      <w:proofErr w:type="spellEnd"/>
     </w:p>
     <w:sdt>
       <w:sdtPr>
@@ -676,6 +699,8 @@
           <w:r>
             <w:t>Contents</w:t>
           </w:r>
+          <w:bookmarkStart w:id="0" w:name="_GoBack"/>
+          <w:bookmarkEnd w:id="0"/>
           <w:r>
             <w:fldChar w:fldCharType="begin"/>
           </w:r>
@@ -855,41 +880,7 @@
                 <w:noProof/>
                 <w:webHidden/>
               </w:rPr>
-              <w:fldChar w:fldCharType="begin"/>
-            </w:r>
-            <w:r>
-              <w:rPr>
-                <w:noProof/>
-                <w:webHidden/>
-              </w:rPr>
-              <w:instrText xml:space="preserve"> PAGEREF _Toc507236837 \h </w:instrText>
-            </w:r>
-            <w:r>
-              <w:rPr>
-                <w:noProof/>
-                <w:webHidden/>
-              </w:rPr>
-            </w:r>
-            <w:r>
-              <w:rPr>
-                <w:noProof/>
-                <w:webHidden/>
-              </w:rPr>
-              <w:fldChar w:fldCharType="separate"/>
-            </w:r>
-            <w:r>
-              <w:rPr>
-                <w:noProof/>
-                <w:webHidden/>
-              </w:rPr>
-              <w:t>5</w:t>
-            </w:r>
-            <w:r>
-              <w:rPr>
-                <w:noProof/>
-                <w:webHidden/>
-              </w:rPr>
-              <w:fldChar w:fldCharType="end"/>
+              <w:t>4</w:t>
             </w:r>
           </w:hyperlink>
         </w:p>
@@ -900,8 +891,8 @@
         </w:p>
       </w:sdtContent>
     </w:sdt>
-    <w:bookmarkStart w:id="0" w:name="_Toc507236835" w:displacedByCustomXml="prev"/>
-    <w:bookmarkEnd w:id="0"/>
+    <w:bookmarkStart w:id="1" w:name="_Toc507236835" w:displacedByCustomXml="prev"/>
+    <w:bookmarkEnd w:id="1"/>
     <w:p>
       <w:pPr>
         <w:pStyle w:val="Heading1"/>
@@ -916,13 +907,8 @@
       <w:pPr>
         <w:pStyle w:val="Heading1"/>
       </w:pPr>
-      <w:bookmarkStart w:id="1" w:name="_GoBack"/>
-      <w:bookmarkEnd w:id="1"/>
       <w:r>
-        <w:t>Class</w:t>
-      </w:r>
-      <w:r>
-        <w:t xml:space="preserve"> diagram design</w:t>
+        <w:t>Class diagram design</w:t>
       </w:r>
     </w:p>
     <w:p>
@@ -938,6 +924,7 @@
         <w:rPr>
           <w:b/>
           <w:bCs/>
+          <w:noProof/>
           <w:color w:val="FF0000"/>
         </w:rPr>
         <w:drawing>
@@ -1021,127 +1008,6 @@
     </w:p>
     <w:p>
       <w:pPr>
-        <w:pStyle w:val="ListParagraph"/>
-        <w:numPr>
-          <w:ilvl w:val="0"/>
-          <w:numId w:val="2"/>
-        </w:numPr>
-        <w:rPr>
-          <w:b/>
-          <w:bCs/>
-          <w:color w:val="C00000"/>
-        </w:rPr>
-      </w:pPr>
-      <w:r>
-        <w:rPr>
-          <w:b/>
-          <w:bCs/>
-          <w:color w:val="C00000"/>
-        </w:rPr>
-        <w:t>List Sequence diagrams for the most important user story (according to your opinion).</w:t>
-      </w:r>
-    </w:p>
-    <w:p>
-      <w:pPr>
-        <w:pStyle w:val="ListParagraph"/>
-        <w:numPr>
-          <w:ilvl w:val="0"/>
-          <w:numId w:val="2"/>
-        </w:numPr>
-        <w:rPr>
-          <w:b/>
-          <w:bCs/>
-          <w:color w:val="C00000"/>
-        </w:rPr>
-      </w:pPr>
-      <w:r>
-        <w:rPr>
-          <w:b/>
-          <w:bCs/>
-          <w:color w:val="C00000"/>
-        </w:rPr>
-        <w:t>Make sure that each object in the sequence diagram has a corresponding class in the class description table above.</w:t>
-      </w:r>
-      <w:r>
-        <w:rPr>
-          <w:b/>
-          <w:bCs/>
-          <w:color w:val="C00000"/>
-        </w:rPr>
-        <w:t xml:space="preserve"> If not, it will be </w:t>
-      </w:r>
-      <w:r>
-        <w:rPr>
-          <w:b/>
-          <w:bCs/>
-          <w:color w:val="C00000"/>
-          <w:u w:val="single"/>
-        </w:rPr>
-        <w:t>REJECTED</w:t>
-      </w:r>
-      <w:r>
-        <w:rPr>
-          <w:b/>
-          <w:bCs/>
-          <w:color w:val="C00000"/>
-        </w:rPr>
-        <w:t>.</w:t>
-      </w:r>
-    </w:p>
-    <w:p>
-      <w:pPr>
-        <w:pStyle w:val="ListParagraph"/>
-        <w:numPr>
-          <w:ilvl w:val="0"/>
-          <w:numId w:val="2"/>
-        </w:numPr>
-        <w:rPr>
-          <w:b/>
-          <w:bCs/>
-          <w:color w:val="C00000"/>
-        </w:rPr>
-      </w:pPr>
-      <w:r>
-        <w:rPr>
-          <w:b/>
-          <w:bCs/>
-          <w:color w:val="C00000"/>
-        </w:rPr>
-        <w:t>Put actual function calls with proper parameters and return types</w:t>
-      </w:r>
-      <w:r>
-        <w:rPr>
-          <w:b/>
-          <w:bCs/>
-          <w:color w:val="C00000"/>
-        </w:rPr>
-        <w:t xml:space="preserve"> corresponding to class diagrams.</w:t>
-      </w:r>
-    </w:p>
-    <w:p>
-      <w:pPr>
-        <w:pStyle w:val="ListParagraph"/>
-        <w:numPr>
-          <w:ilvl w:val="0"/>
-          <w:numId w:val="2"/>
-        </w:numPr>
-        <w:rPr>
-          <w:b/>
-          <w:bCs/>
-          <w:color w:val="C00000"/>
-        </w:rPr>
-      </w:pPr>
-      <w:r>
-        <w:rPr>
-          <w:b/>
-          <w:bCs/>
-          <w:color w:val="C00000"/>
-        </w:rPr>
-        <w:t>Following are couple of examples for small / meduim examples. We expect such diagrams, however there is a missing thing in them. Most of calls don’t have parameters. Please always specify the parameters in the call, matching the class diagram.</w:t>
-      </w:r>
-    </w:p>
-    <w:p>
-      <w:pPr>
         <w:jc w:val="center"/>
         <w:rPr>
           <w:b/>
@@ -1149,15 +1015,24 @@
           <w:color w:val="C00000"/>
         </w:rPr>
       </w:pPr>
+    </w:p>
+    <w:p>
+      <w:pPr>
+        <w:pStyle w:val="ListParagraph"/>
+        <w:ind w:hanging="630"/>
+        <w:rPr>
+          <w:noProof/>
+        </w:rPr>
+      </w:pPr>
       <w:r>
         <w:rPr>
           <w:noProof/>
         </w:rPr>
         <w:drawing>
-          <wp:inline distT="0" distB="0" distL="0" distR="0" wp14:anchorId="2CAE6818" wp14:editId="39DC2222">
-            <wp:extent cx="4448175" cy="4191147"/>
-            <wp:effectExtent l="19050" t="0" r="9525" b="0"/>
-            <wp:docPr id="5" name="Picture 1" descr="http://3.bp.blogspot.com/-3ohFnIy6n9o/T5YusSNHUcI/AAAAAAAAAT8/Zl0LCQfrQfo/s640/Sequence+Diagram+Book+Issue.jpg"/>
+          <wp:inline distT="0" distB="0" distL="0" distR="0" wp14:anchorId="35F0042C" wp14:editId="12B893F8">
+            <wp:extent cx="6126480" cy="2802890"/>
+            <wp:effectExtent l="0" t="0" r="0" b="0"/>
+            <wp:docPr id="7" name="Picture 7"/>
             <wp:cNvGraphicFramePr>
               <a:graphicFrameLocks xmlns:a="http://schemas.openxmlformats.org/drawingml/2006/main" noChangeAspect="1"/>
             </wp:cNvGraphicFramePr>
@@ -1165,33 +1040,23 @@
               <a:graphicData uri="http://schemas.openxmlformats.org/drawingml/2006/picture">
                 <pic:pic xmlns:pic="http://schemas.openxmlformats.org/drawingml/2006/picture">
                   <pic:nvPicPr>
-                    <pic:cNvPr id="0" name="Picture 1" descr="http://3.bp.blogspot.com/-3ohFnIy6n9o/T5YusSNHUcI/AAAAAAAAAT8/Zl0LCQfrQfo/s640/Sequence+Diagram+Book+Issue.jpg"/>
-                    <pic:cNvPicPr>
-                      <a:picLocks noChangeAspect="1" noChangeArrowheads="1"/>
-                    </pic:cNvPicPr>
+                    <pic:cNvPr id="1" name=""/>
+                    <pic:cNvPicPr/>
                   </pic:nvPicPr>
                   <pic:blipFill>
-                    <a:blip r:embed="rId11" cstate="print"/>
-                    <a:srcRect/>
+                    <a:blip r:embed="rId11"/>
                     <a:stretch>
                       <a:fillRect/>
                     </a:stretch>
                   </pic:blipFill>
-                  <pic:spPr bwMode="auto">
+                  <pic:spPr>
                     <a:xfrm>
                       <a:off x="0" y="0"/>
-                      <a:ext cx="4450851" cy="4193668"/>
+                      <a:ext cx="6126480" cy="2802890"/>
                     </a:xfrm>
                     <a:prstGeom prst="rect">
                       <a:avLst/>
                     </a:prstGeom>
-                    <a:noFill/>
-                    <a:ln w="9525">
-                      <a:noFill/>
-                      <a:miter lim="800000"/>
-                      <a:headEnd/>
-                      <a:tailEnd/>
-                    </a:ln>
                   </pic:spPr>
                 </pic:pic>
               </a:graphicData>
@@ -1203,10 +1068,16 @@
     <w:p>
       <w:pPr>
         <w:pStyle w:val="ListParagraph"/>
-        <w:numPr>
-          <w:ilvl w:val="0"/>
-          <w:numId w:val="2"/>
-        </w:numPr>
+        <w:ind w:hanging="630"/>
+        <w:rPr>
+          <w:noProof/>
+        </w:rPr>
+      </w:pPr>
+    </w:p>
+    <w:p>
+      <w:pPr>
+        <w:pStyle w:val="ListParagraph"/>
+        <w:ind w:hanging="630"/>
         <w:rPr>
           <w:b/>
           <w:bCs/>
@@ -1218,54 +1089,32 @@
           <w:noProof/>
         </w:rPr>
         <w:lastRenderedPageBreak/>
-        <w:drawing>
-          <wp:inline distT="0" distB="0" distL="0" distR="0" wp14:anchorId="4D163BC8" wp14:editId="690041CB">
-            <wp:extent cx="5540135" cy="5095875"/>
-            <wp:effectExtent l="19050" t="0" r="3415" b="0"/>
-            <wp:docPr id="6" name="Picture 10" descr="http://www.uml-diagrams.org/examples/spring-hibernate-transaction-sequence-diagram-example.png"/>
-            <wp:cNvGraphicFramePr>
-              <a:graphicFrameLocks xmlns:a="http://schemas.openxmlformats.org/drawingml/2006/main" noChangeAspect="1"/>
-            </wp:cNvGraphicFramePr>
-            <a:graphic xmlns:a="http://schemas.openxmlformats.org/drawingml/2006/main">
-              <a:graphicData uri="http://schemas.openxmlformats.org/drawingml/2006/picture">
-                <pic:pic xmlns:pic="http://schemas.openxmlformats.org/drawingml/2006/picture">
-                  <pic:nvPicPr>
-                    <pic:cNvPr id="0" name="Picture 10" descr="http://www.uml-diagrams.org/examples/spring-hibernate-transaction-sequence-diagram-example.png"/>
-                    <pic:cNvPicPr>
-                      <a:picLocks noChangeAspect="1" noChangeArrowheads="1"/>
-                    </pic:cNvPicPr>
-                  </pic:nvPicPr>
-                  <pic:blipFill>
-                    <a:blip r:embed="rId12" cstate="print"/>
-                    <a:srcRect/>
-                    <a:stretch>
-                      <a:fillRect/>
-                    </a:stretch>
-                  </pic:blipFill>
-                  <pic:spPr bwMode="auto">
-                    <a:xfrm>
-                      <a:off x="0" y="0"/>
-                      <a:ext cx="5545858" cy="5101139"/>
-                    </a:xfrm>
-                    <a:prstGeom prst="rect">
-                      <a:avLst/>
-                    </a:prstGeom>
-                    <a:noFill/>
-                    <a:ln w="9525">
-                      <a:noFill/>
-                      <a:miter lim="800000"/>
-                      <a:headEnd/>
-                      <a:tailEnd/>
-                    </a:ln>
-                  </pic:spPr>
-                </pic:pic>
-              </a:graphicData>
-            </a:graphic>
-          </wp:inline>
-        </w:drawing>
+        <w:pict w14:anchorId="033198BA">
+          <v:shapetype id="_x0000_t75" coordsize="21600,21600" o:spt="75" o:preferrelative="t" path="m@4@5l@4@11@9@11@9@5xe" filled="f" stroked="f">
+            <v:stroke joinstyle="miter"/>
+            <v:formulas>
+              <v:f eqn="if lineDrawn pixelLineWidth 0"/>
+              <v:f eqn="sum @0 1 0"/>
+              <v:f eqn="sum 0 0 @1"/>
+              <v:f eqn="prod @2 1 2"/>
+              <v:f eqn="prod @3 21600 pixelWidth"/>
+              <v:f eqn="prod @3 21600 pixelHeight"/>
+              <v:f eqn="sum @0 0 1"/>
+              <v:f eqn="prod @6 1 2"/>
+              <v:f eqn="prod @7 21600 pixelWidth"/>
+              <v:f eqn="sum @8 21600 0"/>
+              <v:f eqn="prod @7 21600 pixelHeight"/>
+              <v:f eqn="sum @10 21600 0"/>
+            </v:formulas>
+            <v:path o:extrusionok="f" gradientshapeok="t" o:connecttype="rect"/>
+            <o:lock v:ext="edit" aspectratio="t"/>
+          </v:shapetype>
+          <v:shape id="_x0000_i1025" type="#_x0000_t75" style="width:482.7pt;height:239.6pt">
+            <v:imagedata r:id="rId12" o:title="ListAllUsers"/>
+          </v:shape>
+        </w:pict>
       </w:r>
     </w:p>
-    <w:p/>
     <w:p>
       <w:pPr>
         <w:pStyle w:val="Heading1"/>
@@ -1273,8 +1122,13 @@
       <w:bookmarkStart w:id="5" w:name="_Toc507236837"/>
       <w:bookmarkEnd w:id="3"/>
       <w:bookmarkEnd w:id="4"/>
+      <w:proofErr w:type="spellStart"/>
       <w:r>
-        <w:t>Github repository link</w:t>
+        <w:t>Github</w:t>
+      </w:r>
+      <w:proofErr w:type="spellEnd"/>
+      <w:r>
+        <w:t xml:space="preserve"> repository link</w:t>
       </w:r>
       <w:bookmarkEnd w:id="5"/>
     </w:p>
@@ -1308,7 +1162,7 @@
 </file>
 
 <file path=word/endnotes.xml><?xml version="1.0" encoding="utf-8"?>
-<w:endnotes xmlns:wpc="http://schemas.microsoft.com/office/word/2010/wordprocessingCanvas" xmlns:cx="http://schemas.microsoft.com/office/drawing/2014/chartex" xmlns:cx1="http://schemas.microsoft.com/office/drawing/2015/9/8/chartex" xmlns:mc="http://schemas.openxmlformats.org/markup-compatibility/2006" xmlns:o="urn:schemas-microsoft-com:office:office" xmlns:r="http://schemas.openxmlformats.org/officeDocument/2006/relationships" xmlns:m="http://schemas.openxmlformats.org/officeDocument/2006/math" xmlns:v="urn:schemas-microsoft-com:vml" xmlns:wp14="http://schemas.microsoft.com/office/word/2010/wordprocessingDrawing" xmlns:wp="http://schemas.openxmlformats.org/drawingml/2006/wordprocessingDrawing" xmlns:w10="urn:schemas-microsoft-com:office:word" xmlns:w="http://schemas.openxmlformats.org/wordprocessingml/2006/main" xmlns:w14="http://schemas.microsoft.com/office/word/2010/wordml" xmlns:w15="http://schemas.microsoft.com/office/word/2012/wordml" xmlns:w16se="http://schemas.microsoft.com/office/word/2015/wordml/symex" xmlns:wpg="http://schemas.microsoft.com/office/word/2010/wordprocessingGroup" xmlns:wpi="http://schemas.microsoft.com/office/word/2010/wordprocessingInk" xmlns:wne="http://schemas.microsoft.com/office/word/2006/wordml" xmlns:wps="http://schemas.microsoft.com/office/word/2010/wordprocessingShape" mc:Ignorable="w14 w15 w16se wp14">
+<w:endnotes xmlns:wpc="http://schemas.microsoft.com/office/word/2010/wordprocessingCanvas" xmlns:mc="http://schemas.openxmlformats.org/markup-compatibility/2006" xmlns:o="urn:schemas-microsoft-com:office:office" xmlns:r="http://schemas.openxmlformats.org/officeDocument/2006/relationships" xmlns:m="http://schemas.openxmlformats.org/officeDocument/2006/math" xmlns:v="urn:schemas-microsoft-com:vml" xmlns:wp14="http://schemas.microsoft.com/office/word/2010/wordprocessingDrawing" xmlns:wp="http://schemas.openxmlformats.org/drawingml/2006/wordprocessingDrawing" xmlns:w10="urn:schemas-microsoft-com:office:word" xmlns:w="http://schemas.openxmlformats.org/wordprocessingml/2006/main" xmlns:w14="http://schemas.microsoft.com/office/word/2010/wordml" xmlns:w15="http://schemas.microsoft.com/office/word/2012/wordml" xmlns:wpg="http://schemas.microsoft.com/office/word/2010/wordprocessingGroup" xmlns:wpi="http://schemas.microsoft.com/office/word/2010/wordprocessingInk" xmlns:wne="http://schemas.microsoft.com/office/word/2006/wordml" xmlns:wps="http://schemas.microsoft.com/office/word/2010/wordprocessingShape" mc:Ignorable="w14 w15 wp14">
   <w:endnote w:type="separator" w:id="-1">
     <w:p>
       <w:pPr>
@@ -1333,7 +1187,7 @@
 </file>
 
 <file path=word/footer1.xml><?xml version="1.0" encoding="utf-8"?>
-<w:ftr xmlns:wpc="http://schemas.microsoft.com/office/word/2010/wordprocessingCanvas" xmlns:cx="http://schemas.microsoft.com/office/drawing/2014/chartex" xmlns:cx1="http://schemas.microsoft.com/office/drawing/2015/9/8/chartex" xmlns:mc="http://schemas.openxmlformats.org/markup-compatibility/2006" xmlns:o="urn:schemas-microsoft-com:office:office" xmlns:r="http://schemas.openxmlformats.org/officeDocument/2006/relationships" xmlns:m="http://schemas.openxmlformats.org/officeDocument/2006/math" xmlns:v="urn:schemas-microsoft-com:vml" xmlns:wp14="http://schemas.microsoft.com/office/word/2010/wordprocessingDrawing" xmlns:wp="http://schemas.openxmlformats.org/drawingml/2006/wordprocessingDrawing" xmlns:w10="urn:schemas-microsoft-com:office:word" xmlns:w="http://schemas.openxmlformats.org/wordprocessingml/2006/main" xmlns:w14="http://schemas.microsoft.com/office/word/2010/wordml" xmlns:w15="http://schemas.microsoft.com/office/word/2012/wordml" xmlns:w16se="http://schemas.microsoft.com/office/word/2015/wordml/symex" xmlns:wpg="http://schemas.microsoft.com/office/word/2010/wordprocessingGroup" xmlns:wpi="http://schemas.microsoft.com/office/word/2010/wordprocessingInk" xmlns:wne="http://schemas.microsoft.com/office/word/2006/wordml" xmlns:wps="http://schemas.microsoft.com/office/word/2010/wordprocessingShape" mc:Ignorable="w14 w15 w16se wp14">
+<w:ftr xmlns:wpc="http://schemas.microsoft.com/office/word/2010/wordprocessingCanvas" xmlns:mc="http://schemas.openxmlformats.org/markup-compatibility/2006" xmlns:o="urn:schemas-microsoft-com:office:office" xmlns:r="http://schemas.openxmlformats.org/officeDocument/2006/relationships" xmlns:m="http://schemas.openxmlformats.org/officeDocument/2006/math" xmlns:v="urn:schemas-microsoft-com:vml" xmlns:wp14="http://schemas.microsoft.com/office/word/2010/wordprocessingDrawing" xmlns:wp="http://schemas.openxmlformats.org/drawingml/2006/wordprocessingDrawing" xmlns:w10="urn:schemas-microsoft-com:office:word" xmlns:w="http://schemas.openxmlformats.org/wordprocessingml/2006/main" xmlns:w14="http://schemas.microsoft.com/office/word/2010/wordml" xmlns:w15="http://schemas.microsoft.com/office/word/2012/wordml" xmlns:wpg="http://schemas.microsoft.com/office/word/2010/wordprocessingGroup" xmlns:wpi="http://schemas.microsoft.com/office/word/2010/wordprocessingInk" xmlns:wne="http://schemas.microsoft.com/office/word/2006/wordml" xmlns:wps="http://schemas.microsoft.com/office/word/2010/wordprocessingShape" mc:Ignorable="w14 w15 wp14">
   <w:p>
     <w:pPr>
       <w:pStyle w:val="Footer"/>
@@ -1461,7 +1315,7 @@
               <w:rPr>
                 <w:noProof/>
               </w:rPr>
-              <w:t>2</w:t>
+              <w:t>4</w:t>
             </w:r>
             <w:r>
               <w:rPr>
@@ -1497,7 +1351,7 @@
 </file>
 
 <file path=word/footnotes.xml><?xml version="1.0" encoding="utf-8"?>
-<w:footnotes xmlns:wpc="http://schemas.microsoft.com/office/word/2010/wordprocessingCanvas" xmlns:cx="http://schemas.microsoft.com/office/drawing/2014/chartex" xmlns:cx1="http://schemas.microsoft.com/office/drawing/2015/9/8/chartex" xmlns:mc="http://schemas.openxmlformats.org/markup-compatibility/2006" xmlns:o="urn:schemas-microsoft-com:office:office" xmlns:r="http://schemas.openxmlformats.org/officeDocument/2006/relationships" xmlns:m="http://schemas.openxmlformats.org/officeDocument/2006/math" xmlns:v="urn:schemas-microsoft-com:vml" xmlns:wp14="http://schemas.microsoft.com/office/word/2010/wordprocessingDrawing" xmlns:wp="http://schemas.openxmlformats.org/drawingml/2006/wordprocessingDrawing" xmlns:w10="urn:schemas-microsoft-com:office:word" xmlns:w="http://schemas.openxmlformats.org/wordprocessingml/2006/main" xmlns:w14="http://schemas.microsoft.com/office/word/2010/wordml" xmlns:w15="http://schemas.microsoft.com/office/word/2012/wordml" xmlns:w16se="http://schemas.microsoft.com/office/word/2015/wordml/symex" xmlns:wpg="http://schemas.microsoft.com/office/word/2010/wordprocessingGroup" xmlns:wpi="http://schemas.microsoft.com/office/word/2010/wordprocessingInk" xmlns:wne="http://schemas.microsoft.com/office/word/2006/wordml" xmlns:wps="http://schemas.microsoft.com/office/word/2010/wordprocessingShape" mc:Ignorable="w14 w15 w16se wp14">
+<w:footnotes xmlns:wpc="http://schemas.microsoft.com/office/word/2010/wordprocessingCanvas" xmlns:mc="http://schemas.openxmlformats.org/markup-compatibility/2006" xmlns:o="urn:schemas-microsoft-com:office:office" xmlns:r="http://schemas.openxmlformats.org/officeDocument/2006/relationships" xmlns:m="http://schemas.openxmlformats.org/officeDocument/2006/math" xmlns:v="urn:schemas-microsoft-com:vml" xmlns:wp14="http://schemas.microsoft.com/office/word/2010/wordprocessingDrawing" xmlns:wp="http://schemas.openxmlformats.org/drawingml/2006/wordprocessingDrawing" xmlns:w10="urn:schemas-microsoft-com:office:word" xmlns:w="http://schemas.openxmlformats.org/wordprocessingml/2006/main" xmlns:w14="http://schemas.microsoft.com/office/word/2010/wordml" xmlns:w15="http://schemas.microsoft.com/office/word/2012/wordml" xmlns:wpg="http://schemas.microsoft.com/office/word/2010/wordprocessingGroup" xmlns:wpi="http://schemas.microsoft.com/office/word/2010/wordprocessingInk" xmlns:wne="http://schemas.microsoft.com/office/word/2006/wordml" xmlns:wps="http://schemas.microsoft.com/office/word/2010/wordprocessingShape" mc:Ignorable="w14 w15 wp14">
   <w:footnote w:type="separator" w:id="-1">
     <w:p>
       <w:pPr>
@@ -1522,7 +1376,7 @@
 </file>
 
 <file path=word/header1.xml><?xml version="1.0" encoding="utf-8"?>
-<w:hdr xmlns:wpc="http://schemas.microsoft.com/office/word/2010/wordprocessingCanvas" xmlns:cx="http://schemas.microsoft.com/office/drawing/2014/chartex" xmlns:cx1="http://schemas.microsoft.com/office/drawing/2015/9/8/chartex" xmlns:mc="http://schemas.openxmlformats.org/markup-compatibility/2006" xmlns:o="urn:schemas-microsoft-com:office:office" xmlns:r="http://schemas.openxmlformats.org/officeDocument/2006/relationships" xmlns:m="http://schemas.openxmlformats.org/officeDocument/2006/math" xmlns:v="urn:schemas-microsoft-com:vml" xmlns:wp14="http://schemas.microsoft.com/office/word/2010/wordprocessingDrawing" xmlns:wp="http://schemas.openxmlformats.org/drawingml/2006/wordprocessingDrawing" xmlns:w10="urn:schemas-microsoft-com:office:word" xmlns:w="http://schemas.openxmlformats.org/wordprocessingml/2006/main" xmlns:w14="http://schemas.microsoft.com/office/word/2010/wordml" xmlns:w15="http://schemas.microsoft.com/office/word/2012/wordml" xmlns:w16se="http://schemas.microsoft.com/office/word/2015/wordml/symex" xmlns:wpg="http://schemas.microsoft.com/office/word/2010/wordprocessingGroup" xmlns:wpi="http://schemas.microsoft.com/office/word/2010/wordprocessingInk" xmlns:wne="http://schemas.microsoft.com/office/word/2006/wordml" xmlns:wps="http://schemas.microsoft.com/office/word/2010/wordprocessingShape" mc:Ignorable="w14 w15 w16se wp14">
+<w:hdr xmlns:wpc="http://schemas.microsoft.com/office/word/2010/wordprocessingCanvas" xmlns:mc="http://schemas.openxmlformats.org/markup-compatibility/2006" xmlns:o="urn:schemas-microsoft-com:office:office" xmlns:r="http://schemas.openxmlformats.org/officeDocument/2006/relationships" xmlns:m="http://schemas.openxmlformats.org/officeDocument/2006/math" xmlns:v="urn:schemas-microsoft-com:vml" xmlns:wp14="http://schemas.microsoft.com/office/word/2010/wordprocessingDrawing" xmlns:wp="http://schemas.openxmlformats.org/drawingml/2006/wordprocessingDrawing" xmlns:w10="urn:schemas-microsoft-com:office:word" xmlns:w="http://schemas.openxmlformats.org/wordprocessingml/2006/main" xmlns:w14="http://schemas.microsoft.com/office/word/2010/wordml" xmlns:w15="http://schemas.microsoft.com/office/word/2012/wordml" xmlns:wpg="http://schemas.microsoft.com/office/word/2010/wordprocessingGroup" xmlns:wpi="http://schemas.microsoft.com/office/word/2010/wordprocessingInk" xmlns:wne="http://schemas.microsoft.com/office/word/2006/wordml" xmlns:wps="http://schemas.microsoft.com/office/word/2010/wordprocessingShape" mc:Ignorable="w14 w15 wp14">
   <w:p>
     <w:pPr>
       <w:pStyle w:val="Header"/>
@@ -1731,7 +1585,7 @@
 </file>
 
 <file path=word/numbering.xml><?xml version="1.0" encoding="utf-8"?>
-<w:numbering xmlns:wpc="http://schemas.microsoft.com/office/word/2010/wordprocessingCanvas" xmlns:cx="http://schemas.microsoft.com/office/drawing/2014/chartex" xmlns:cx1="http://schemas.microsoft.com/office/drawing/2015/9/8/chartex" xmlns:mc="http://schemas.openxmlformats.org/markup-compatibility/2006" xmlns:o="urn:schemas-microsoft-com:office:office" xmlns:r="http://schemas.openxmlformats.org/officeDocument/2006/relationships" xmlns:m="http://schemas.openxmlformats.org/officeDocument/2006/math" xmlns:v="urn:schemas-microsoft-com:vml" xmlns:wp14="http://schemas.microsoft.com/office/word/2010/wordprocessingDrawing" xmlns:wp="http://schemas.openxmlformats.org/drawingml/2006/wordprocessingDrawing" xmlns:w10="urn:schemas-microsoft-com:office:word" xmlns:w="http://schemas.openxmlformats.org/wordprocessingml/2006/main" xmlns:w14="http://schemas.microsoft.com/office/word/2010/wordml" xmlns:w15="http://schemas.microsoft.com/office/word/2012/wordml" xmlns:w16se="http://schemas.microsoft.com/office/word/2015/wordml/symex" xmlns:wpg="http://schemas.microsoft.com/office/word/2010/wordprocessingGroup" xmlns:wpi="http://schemas.microsoft.com/office/word/2010/wordprocessingInk" xmlns:wne="http://schemas.microsoft.com/office/word/2006/wordml" xmlns:wps="http://schemas.microsoft.com/office/word/2010/wordprocessingShape" mc:Ignorable="w14 w15 w16se wp14">
+<w:numbering xmlns:wpc="http://schemas.microsoft.com/office/word/2010/wordprocessingCanvas" xmlns:mc="http://schemas.openxmlformats.org/markup-compatibility/2006" xmlns:o="urn:schemas-microsoft-com:office:office" xmlns:r="http://schemas.openxmlformats.org/officeDocument/2006/relationships" xmlns:m="http://schemas.openxmlformats.org/officeDocument/2006/math" xmlns:v="urn:schemas-microsoft-com:vml" xmlns:wp14="http://schemas.microsoft.com/office/word/2010/wordprocessingDrawing" xmlns:wp="http://schemas.openxmlformats.org/drawingml/2006/wordprocessingDrawing" xmlns:w10="urn:schemas-microsoft-com:office:word" xmlns:w="http://schemas.openxmlformats.org/wordprocessingml/2006/main" xmlns:w14="http://schemas.microsoft.com/office/word/2010/wordml" xmlns:w15="http://schemas.microsoft.com/office/word/2012/wordml" xmlns:wpg="http://schemas.microsoft.com/office/word/2010/wordprocessingGroup" xmlns:wpi="http://schemas.microsoft.com/office/word/2010/wordprocessingInk" xmlns:wne="http://schemas.microsoft.com/office/word/2006/wordml" xmlns:wps="http://schemas.microsoft.com/office/word/2010/wordprocessingShape" mc:Ignorable="w14 w15 wp14">
   <w:abstractNum w:abstractNumId="0" w15:restartNumberingAfterBreak="0">
     <w:nsid w:val="0EB44D2F"/>
     <w:multiLevelType w:val="hybridMultilevel"/>
@@ -2204,7 +2058,7 @@
 </file>
 
 <file path=word/styles.xml><?xml version="1.0" encoding="utf-8"?>
-<w:styles xmlns:mc="http://schemas.openxmlformats.org/markup-compatibility/2006" xmlns:r="http://schemas.openxmlformats.org/officeDocument/2006/relationships" xmlns:w="http://schemas.openxmlformats.org/wordprocessingml/2006/main" xmlns:w14="http://schemas.microsoft.com/office/word/2010/wordml" xmlns:w15="http://schemas.microsoft.com/office/word/2012/wordml" xmlns:w16se="http://schemas.microsoft.com/office/word/2015/wordml/symex" mc:Ignorable="w14 w15 w16se">
+<w:styles xmlns:mc="http://schemas.openxmlformats.org/markup-compatibility/2006" xmlns:r="http://schemas.openxmlformats.org/officeDocument/2006/relationships" xmlns:w="http://schemas.openxmlformats.org/wordprocessingml/2006/main" xmlns:w14="http://schemas.microsoft.com/office/word/2010/wordml" xmlns:w15="http://schemas.microsoft.com/office/word/2012/wordml" mc:Ignorable="w14 w15">
   <w:docDefaults>
     <w:rPrDefault>
       <w:rPr>
@@ -3924,7 +3778,7 @@
 </file>
 
 <file path=customXml/itemProps1.xml><?xml version="1.0" encoding="utf-8"?>
-<ds:datastoreItem xmlns:ds="http://schemas.openxmlformats.org/officeDocument/2006/customXml" ds:itemID="{1054121C-FE9C-443F-A993-E943F88ABD6D}">
+<ds:datastoreItem xmlns:ds="http://schemas.openxmlformats.org/officeDocument/2006/customXml" ds:itemID="{09E748DE-3184-4E44-920B-73C3FD7EEEF1}">
   <ds:schemaRefs>
     <ds:schemaRef ds:uri="http://schemas.openxmlformats.org/officeDocument/2006/bibliography"/>
   </ds:schemaRefs>

</xml_diff>

<commit_message>
Revert "Merge branch 'master' of https://github.com/AhmedSayedMansour/Online-Store-Platform-API"
This reverts commit a926a97f0acb14e04b6eceeff5d6f2f48a32401d, reversing
changes made to 32ad66b19b7a24be9adccd06a884102244fba0a5.
</commit_message>
<xml_diff>
--- a/Sprint1 Documents/20170022-MohamedHadad-Sprint1-SDS Document.docx
+++ b/Sprint1 Documents/20170022-MohamedHadad-Sprint1-SDS Document.docx
@@ -1,6 +1,6 @@
 
 <file path=word/document.xml><?xml version="1.0" encoding="utf-8"?>
-<w:document xmlns:wpc="http://schemas.microsoft.com/office/word/2010/wordprocessingCanvas" xmlns:mc="http://schemas.openxmlformats.org/markup-compatibility/2006" xmlns:o="urn:schemas-microsoft-com:office:office" xmlns:r="http://schemas.openxmlformats.org/officeDocument/2006/relationships" xmlns:m="http://schemas.openxmlformats.org/officeDocument/2006/math" xmlns:v="urn:schemas-microsoft-com:vml" xmlns:wp14="http://schemas.microsoft.com/office/word/2010/wordprocessingDrawing" xmlns:wp="http://schemas.openxmlformats.org/drawingml/2006/wordprocessingDrawing" xmlns:w10="urn:schemas-microsoft-com:office:word" xmlns:w="http://schemas.openxmlformats.org/wordprocessingml/2006/main" xmlns:w14="http://schemas.microsoft.com/office/word/2010/wordml" xmlns:w15="http://schemas.microsoft.com/office/word/2012/wordml" xmlns:wpg="http://schemas.microsoft.com/office/word/2010/wordprocessingGroup" xmlns:wpi="http://schemas.microsoft.com/office/word/2010/wordprocessingInk" xmlns:wne="http://schemas.microsoft.com/office/word/2006/wordml" xmlns:wps="http://schemas.microsoft.com/office/word/2010/wordprocessingShape" mc:Ignorable="w14 w15 wp14">
+<w:document xmlns:wpc="http://schemas.microsoft.com/office/word/2010/wordprocessingCanvas" xmlns:cx="http://schemas.microsoft.com/office/drawing/2014/chartex" xmlns:cx1="http://schemas.microsoft.com/office/drawing/2015/9/8/chartex" xmlns:mc="http://schemas.openxmlformats.org/markup-compatibility/2006" xmlns:o="urn:schemas-microsoft-com:office:office" xmlns:r="http://schemas.openxmlformats.org/officeDocument/2006/relationships" xmlns:m="http://schemas.openxmlformats.org/officeDocument/2006/math" xmlns:v="urn:schemas-microsoft-com:vml" xmlns:wp14="http://schemas.microsoft.com/office/word/2010/wordprocessingDrawing" xmlns:wp="http://schemas.openxmlformats.org/drawingml/2006/wordprocessingDrawing" xmlns:w10="urn:schemas-microsoft-com:office:word" xmlns:w="http://schemas.openxmlformats.org/wordprocessingml/2006/main" xmlns:w14="http://schemas.microsoft.com/office/word/2010/wordml" xmlns:w15="http://schemas.microsoft.com/office/word/2012/wordml" xmlns:w16se="http://schemas.microsoft.com/office/word/2015/wordml/symex" xmlns:wpg="http://schemas.microsoft.com/office/word/2010/wordprocessingGroup" xmlns:wpi="http://schemas.microsoft.com/office/word/2010/wordprocessingInk" xmlns:wne="http://schemas.microsoft.com/office/word/2006/wordml" xmlns:wps="http://schemas.microsoft.com/office/word/2010/wordprocessingShape" mc:Ignorable="w14 w15 w16se wp14">
   <w:body>
     <w:p>
       <w:pPr>
@@ -451,13 +451,8 @@
           </w:tcPr>
           <w:p>
             <w:r>
-              <w:t xml:space="preserve">Ibrahim Ramadan </w:t>
-            </w:r>
-            <w:proofErr w:type="spellStart"/>
-            <w:r>
-              <w:t>Abdou</w:t>
-            </w:r>
-            <w:proofErr w:type="spellEnd"/>
+              <w:t>Ibrahim Ramadan Abdou</w:t>
+            </w:r>
           </w:p>
         </w:tc>
         <w:tc>
@@ -548,13 +543,8 @@
           </w:tcPr>
           <w:p>
             <w:r>
-              <w:t xml:space="preserve">Atef Magdy </w:t>
-            </w:r>
-            <w:proofErr w:type="spellStart"/>
-            <w:r>
-              <w:t>Mitwally</w:t>
-            </w:r>
-            <w:proofErr w:type="spellEnd"/>
+              <w:t>Atef Magdy Mitwally</w:t>
+            </w:r>
           </w:p>
         </w:tc>
         <w:tc>
@@ -657,21 +647,8 @@
           <w:szCs w:val="32"/>
           <w:lang w:bidi="ar-EG"/>
         </w:rPr>
-        <w:t xml:space="preserve">TA. Mohamed </w:t>
+        <w:t>TA. Mohamed Hadad</w:t>
       </w:r>
-      <w:proofErr w:type="spellStart"/>
-      <w:r>
-        <w:rPr>
-          <w:b/>
-          <w:bCs/>
-          <w:color w:val="FF0000"/>
-          <w:sz w:val="32"/>
-          <w:szCs w:val="32"/>
-          <w:lang w:bidi="ar-EG"/>
-        </w:rPr>
-        <w:t>Hadad</w:t>
-      </w:r>
-      <w:proofErr w:type="spellEnd"/>
     </w:p>
     <w:sdt>
       <w:sdtPr>
@@ -699,8 +676,6 @@
           <w:r>
             <w:t>Contents</w:t>
           </w:r>
-          <w:bookmarkStart w:id="0" w:name="_GoBack"/>
-          <w:bookmarkEnd w:id="0"/>
           <w:r>
             <w:fldChar w:fldCharType="begin"/>
           </w:r>
@@ -880,7 +855,41 @@
                 <w:noProof/>
                 <w:webHidden/>
               </w:rPr>
-              <w:t>4</w:t>
+              <w:fldChar w:fldCharType="begin"/>
+            </w:r>
+            <w:r>
+              <w:rPr>
+                <w:noProof/>
+                <w:webHidden/>
+              </w:rPr>
+              <w:instrText xml:space="preserve"> PAGEREF _Toc507236837 \h </w:instrText>
+            </w:r>
+            <w:r>
+              <w:rPr>
+                <w:noProof/>
+                <w:webHidden/>
+              </w:rPr>
+            </w:r>
+            <w:r>
+              <w:rPr>
+                <w:noProof/>
+                <w:webHidden/>
+              </w:rPr>
+              <w:fldChar w:fldCharType="separate"/>
+            </w:r>
+            <w:r>
+              <w:rPr>
+                <w:noProof/>
+                <w:webHidden/>
+              </w:rPr>
+              <w:t>5</w:t>
+            </w:r>
+            <w:r>
+              <w:rPr>
+                <w:noProof/>
+                <w:webHidden/>
+              </w:rPr>
+              <w:fldChar w:fldCharType="end"/>
             </w:r>
           </w:hyperlink>
         </w:p>
@@ -891,8 +900,8 @@
         </w:p>
       </w:sdtContent>
     </w:sdt>
-    <w:bookmarkStart w:id="1" w:name="_Toc507236835" w:displacedByCustomXml="prev"/>
-    <w:bookmarkEnd w:id="1"/>
+    <w:bookmarkStart w:id="0" w:name="_Toc507236835" w:displacedByCustomXml="prev"/>
+    <w:bookmarkEnd w:id="0"/>
     <w:p>
       <w:pPr>
         <w:pStyle w:val="Heading1"/>
@@ -907,8 +916,13 @@
       <w:pPr>
         <w:pStyle w:val="Heading1"/>
       </w:pPr>
+      <w:bookmarkStart w:id="1" w:name="_GoBack"/>
+      <w:bookmarkEnd w:id="1"/>
       <w:r>
-        <w:t>Class diagram design</w:t>
+        <w:t>Class</w:t>
+      </w:r>
+      <w:r>
+        <w:t xml:space="preserve"> diagram design</w:t>
       </w:r>
     </w:p>
     <w:p>
@@ -924,7 +938,6 @@
         <w:rPr>
           <w:b/>
           <w:bCs/>
-          <w:noProof/>
           <w:color w:val="FF0000"/>
         </w:rPr>
         <w:drawing>
@@ -1008,6 +1021,127 @@
     </w:p>
     <w:p>
       <w:pPr>
+        <w:pStyle w:val="ListParagraph"/>
+        <w:numPr>
+          <w:ilvl w:val="0"/>
+          <w:numId w:val="2"/>
+        </w:numPr>
+        <w:rPr>
+          <w:b/>
+          <w:bCs/>
+          <w:color w:val="C00000"/>
+        </w:rPr>
+      </w:pPr>
+      <w:r>
+        <w:rPr>
+          <w:b/>
+          <w:bCs/>
+          <w:color w:val="C00000"/>
+        </w:rPr>
+        <w:t>List Sequence diagrams for the most important user story (according to your opinion).</w:t>
+      </w:r>
+    </w:p>
+    <w:p>
+      <w:pPr>
+        <w:pStyle w:val="ListParagraph"/>
+        <w:numPr>
+          <w:ilvl w:val="0"/>
+          <w:numId w:val="2"/>
+        </w:numPr>
+        <w:rPr>
+          <w:b/>
+          <w:bCs/>
+          <w:color w:val="C00000"/>
+        </w:rPr>
+      </w:pPr>
+      <w:r>
+        <w:rPr>
+          <w:b/>
+          <w:bCs/>
+          <w:color w:val="C00000"/>
+        </w:rPr>
+        <w:t>Make sure that each object in the sequence diagram has a corresponding class in the class description table above.</w:t>
+      </w:r>
+      <w:r>
+        <w:rPr>
+          <w:b/>
+          <w:bCs/>
+          <w:color w:val="C00000"/>
+        </w:rPr>
+        <w:t xml:space="preserve"> If not, it will be </w:t>
+      </w:r>
+      <w:r>
+        <w:rPr>
+          <w:b/>
+          <w:bCs/>
+          <w:color w:val="C00000"/>
+          <w:u w:val="single"/>
+        </w:rPr>
+        <w:t>REJECTED</w:t>
+      </w:r>
+      <w:r>
+        <w:rPr>
+          <w:b/>
+          <w:bCs/>
+          <w:color w:val="C00000"/>
+        </w:rPr>
+        <w:t>.</w:t>
+      </w:r>
+    </w:p>
+    <w:p>
+      <w:pPr>
+        <w:pStyle w:val="ListParagraph"/>
+        <w:numPr>
+          <w:ilvl w:val="0"/>
+          <w:numId w:val="2"/>
+        </w:numPr>
+        <w:rPr>
+          <w:b/>
+          <w:bCs/>
+          <w:color w:val="C00000"/>
+        </w:rPr>
+      </w:pPr>
+      <w:r>
+        <w:rPr>
+          <w:b/>
+          <w:bCs/>
+          <w:color w:val="C00000"/>
+        </w:rPr>
+        <w:t>Put actual function calls with proper parameters and return types</w:t>
+      </w:r>
+      <w:r>
+        <w:rPr>
+          <w:b/>
+          <w:bCs/>
+          <w:color w:val="C00000"/>
+        </w:rPr>
+        <w:t xml:space="preserve"> corresponding to class diagrams.</w:t>
+      </w:r>
+    </w:p>
+    <w:p>
+      <w:pPr>
+        <w:pStyle w:val="ListParagraph"/>
+        <w:numPr>
+          <w:ilvl w:val="0"/>
+          <w:numId w:val="2"/>
+        </w:numPr>
+        <w:rPr>
+          <w:b/>
+          <w:bCs/>
+          <w:color w:val="C00000"/>
+        </w:rPr>
+      </w:pPr>
+      <w:r>
+        <w:rPr>
+          <w:b/>
+          <w:bCs/>
+          <w:color w:val="C00000"/>
+        </w:rPr>
+        <w:t>Following are couple of examples for small / meduim examples. We expect such diagrams, however there is a missing thing in them. Most of calls don’t have parameters. Please always specify the parameters in the call, matching the class diagram.</w:t>
+      </w:r>
+    </w:p>
+    <w:p>
+      <w:pPr>
         <w:jc w:val="center"/>
         <w:rPr>
           <w:b/>
@@ -1015,24 +1149,15 @@
           <w:color w:val="C00000"/>
         </w:rPr>
       </w:pPr>
-    </w:p>
-    <w:p>
-      <w:pPr>
-        <w:pStyle w:val="ListParagraph"/>
-        <w:ind w:hanging="630"/>
-        <w:rPr>
-          <w:noProof/>
-        </w:rPr>
-      </w:pPr>
       <w:r>
         <w:rPr>
           <w:noProof/>
         </w:rPr>
         <w:drawing>
-          <wp:inline distT="0" distB="0" distL="0" distR="0" wp14:anchorId="35F0042C" wp14:editId="12B893F8">
-            <wp:extent cx="6126480" cy="2802890"/>
-            <wp:effectExtent l="0" t="0" r="0" b="0"/>
-            <wp:docPr id="7" name="Picture 7"/>
+          <wp:inline distT="0" distB="0" distL="0" distR="0" wp14:anchorId="2CAE6818" wp14:editId="39DC2222">
+            <wp:extent cx="4448175" cy="4191147"/>
+            <wp:effectExtent l="19050" t="0" r="9525" b="0"/>
+            <wp:docPr id="5" name="Picture 1" descr="http://3.bp.blogspot.com/-3ohFnIy6n9o/T5YusSNHUcI/AAAAAAAAAT8/Zl0LCQfrQfo/s640/Sequence+Diagram+Book+Issue.jpg"/>
             <wp:cNvGraphicFramePr>
               <a:graphicFrameLocks xmlns:a="http://schemas.openxmlformats.org/drawingml/2006/main" noChangeAspect="1"/>
             </wp:cNvGraphicFramePr>
@@ -1040,23 +1165,33 @@
               <a:graphicData uri="http://schemas.openxmlformats.org/drawingml/2006/picture">
                 <pic:pic xmlns:pic="http://schemas.openxmlformats.org/drawingml/2006/picture">
                   <pic:nvPicPr>
-                    <pic:cNvPr id="1" name=""/>
-                    <pic:cNvPicPr/>
+                    <pic:cNvPr id="0" name="Picture 1" descr="http://3.bp.blogspot.com/-3ohFnIy6n9o/T5YusSNHUcI/AAAAAAAAAT8/Zl0LCQfrQfo/s640/Sequence+Diagram+Book+Issue.jpg"/>
+                    <pic:cNvPicPr>
+                      <a:picLocks noChangeAspect="1" noChangeArrowheads="1"/>
+                    </pic:cNvPicPr>
                   </pic:nvPicPr>
                   <pic:blipFill>
-                    <a:blip r:embed="rId11"/>
+                    <a:blip r:embed="rId11" cstate="print"/>
+                    <a:srcRect/>
                     <a:stretch>
                       <a:fillRect/>
                     </a:stretch>
                   </pic:blipFill>
-                  <pic:spPr>
+                  <pic:spPr bwMode="auto">
                     <a:xfrm>
                       <a:off x="0" y="0"/>
-                      <a:ext cx="6126480" cy="2802890"/>
+                      <a:ext cx="4450851" cy="4193668"/>
                     </a:xfrm>
                     <a:prstGeom prst="rect">
                       <a:avLst/>
                     </a:prstGeom>
+                    <a:noFill/>
+                    <a:ln w="9525">
+                      <a:noFill/>
+                      <a:miter lim="800000"/>
+                      <a:headEnd/>
+                      <a:tailEnd/>
+                    </a:ln>
                   </pic:spPr>
                 </pic:pic>
               </a:graphicData>
@@ -1068,16 +1203,10 @@
     <w:p>
       <w:pPr>
         <w:pStyle w:val="ListParagraph"/>
-        <w:ind w:hanging="630"/>
-        <w:rPr>
-          <w:noProof/>
-        </w:rPr>
-      </w:pPr>
-    </w:p>
-    <w:p>
-      <w:pPr>
-        <w:pStyle w:val="ListParagraph"/>
-        <w:ind w:hanging="630"/>
+        <w:numPr>
+          <w:ilvl w:val="0"/>
+          <w:numId w:val="2"/>
+        </w:numPr>
         <w:rPr>
           <w:b/>
           <w:bCs/>
@@ -1089,32 +1218,54 @@
           <w:noProof/>
         </w:rPr>
         <w:lastRenderedPageBreak/>
-        <w:pict w14:anchorId="033198BA">
-          <v:shapetype id="_x0000_t75" coordsize="21600,21600" o:spt="75" o:preferrelative="t" path="m@4@5l@4@11@9@11@9@5xe" filled="f" stroked="f">
-            <v:stroke joinstyle="miter"/>
-            <v:formulas>
-              <v:f eqn="if lineDrawn pixelLineWidth 0"/>
-              <v:f eqn="sum @0 1 0"/>
-              <v:f eqn="sum 0 0 @1"/>
-              <v:f eqn="prod @2 1 2"/>
-              <v:f eqn="prod @3 21600 pixelWidth"/>
-              <v:f eqn="prod @3 21600 pixelHeight"/>
-              <v:f eqn="sum @0 0 1"/>
-              <v:f eqn="prod @6 1 2"/>
-              <v:f eqn="prod @7 21600 pixelWidth"/>
-              <v:f eqn="sum @8 21600 0"/>
-              <v:f eqn="prod @7 21600 pixelHeight"/>
-              <v:f eqn="sum @10 21600 0"/>
-            </v:formulas>
-            <v:path o:extrusionok="f" gradientshapeok="t" o:connecttype="rect"/>
-            <o:lock v:ext="edit" aspectratio="t"/>
-          </v:shapetype>
-          <v:shape id="_x0000_i1025" type="#_x0000_t75" style="width:482.7pt;height:239.6pt">
-            <v:imagedata r:id="rId12" o:title="ListAllUsers"/>
-          </v:shape>
-        </w:pict>
+        <w:drawing>
+          <wp:inline distT="0" distB="0" distL="0" distR="0" wp14:anchorId="4D163BC8" wp14:editId="690041CB">
+            <wp:extent cx="5540135" cy="5095875"/>
+            <wp:effectExtent l="19050" t="0" r="3415" b="0"/>
+            <wp:docPr id="6" name="Picture 10" descr="http://www.uml-diagrams.org/examples/spring-hibernate-transaction-sequence-diagram-example.png"/>
+            <wp:cNvGraphicFramePr>
+              <a:graphicFrameLocks xmlns:a="http://schemas.openxmlformats.org/drawingml/2006/main" noChangeAspect="1"/>
+            </wp:cNvGraphicFramePr>
+            <a:graphic xmlns:a="http://schemas.openxmlformats.org/drawingml/2006/main">
+              <a:graphicData uri="http://schemas.openxmlformats.org/drawingml/2006/picture">
+                <pic:pic xmlns:pic="http://schemas.openxmlformats.org/drawingml/2006/picture">
+                  <pic:nvPicPr>
+                    <pic:cNvPr id="0" name="Picture 10" descr="http://www.uml-diagrams.org/examples/spring-hibernate-transaction-sequence-diagram-example.png"/>
+                    <pic:cNvPicPr>
+                      <a:picLocks noChangeAspect="1" noChangeArrowheads="1"/>
+                    </pic:cNvPicPr>
+                  </pic:nvPicPr>
+                  <pic:blipFill>
+                    <a:blip r:embed="rId12" cstate="print"/>
+                    <a:srcRect/>
+                    <a:stretch>
+                      <a:fillRect/>
+                    </a:stretch>
+                  </pic:blipFill>
+                  <pic:spPr bwMode="auto">
+                    <a:xfrm>
+                      <a:off x="0" y="0"/>
+                      <a:ext cx="5545858" cy="5101139"/>
+                    </a:xfrm>
+                    <a:prstGeom prst="rect">
+                      <a:avLst/>
+                    </a:prstGeom>
+                    <a:noFill/>
+                    <a:ln w="9525">
+                      <a:noFill/>
+                      <a:miter lim="800000"/>
+                      <a:headEnd/>
+                      <a:tailEnd/>
+                    </a:ln>
+                  </pic:spPr>
+                </pic:pic>
+              </a:graphicData>
+            </a:graphic>
+          </wp:inline>
+        </w:drawing>
       </w:r>
     </w:p>
+    <w:p/>
     <w:p>
       <w:pPr>
         <w:pStyle w:val="Heading1"/>
@@ -1122,13 +1273,8 @@
       <w:bookmarkStart w:id="5" w:name="_Toc507236837"/>
       <w:bookmarkEnd w:id="3"/>
       <w:bookmarkEnd w:id="4"/>
-      <w:proofErr w:type="spellStart"/>
       <w:r>
-        <w:t>Github</w:t>
-      </w:r>
-      <w:proofErr w:type="spellEnd"/>
-      <w:r>
-        <w:t xml:space="preserve"> repository link</w:t>
+        <w:t>Github repository link</w:t>
       </w:r>
       <w:bookmarkEnd w:id="5"/>
     </w:p>
@@ -1162,7 +1308,7 @@
 </file>
 
 <file path=word/endnotes.xml><?xml version="1.0" encoding="utf-8"?>
-<w:endnotes xmlns:wpc="http://schemas.microsoft.com/office/word/2010/wordprocessingCanvas" xmlns:mc="http://schemas.openxmlformats.org/markup-compatibility/2006" xmlns:o="urn:schemas-microsoft-com:office:office" xmlns:r="http://schemas.openxmlformats.org/officeDocument/2006/relationships" xmlns:m="http://schemas.openxmlformats.org/officeDocument/2006/math" xmlns:v="urn:schemas-microsoft-com:vml" xmlns:wp14="http://schemas.microsoft.com/office/word/2010/wordprocessingDrawing" xmlns:wp="http://schemas.openxmlformats.org/drawingml/2006/wordprocessingDrawing" xmlns:w10="urn:schemas-microsoft-com:office:word" xmlns:w="http://schemas.openxmlformats.org/wordprocessingml/2006/main" xmlns:w14="http://schemas.microsoft.com/office/word/2010/wordml" xmlns:w15="http://schemas.microsoft.com/office/word/2012/wordml" xmlns:wpg="http://schemas.microsoft.com/office/word/2010/wordprocessingGroup" xmlns:wpi="http://schemas.microsoft.com/office/word/2010/wordprocessingInk" xmlns:wne="http://schemas.microsoft.com/office/word/2006/wordml" xmlns:wps="http://schemas.microsoft.com/office/word/2010/wordprocessingShape" mc:Ignorable="w14 w15 wp14">
+<w:endnotes xmlns:wpc="http://schemas.microsoft.com/office/word/2010/wordprocessingCanvas" xmlns:cx="http://schemas.microsoft.com/office/drawing/2014/chartex" xmlns:cx1="http://schemas.microsoft.com/office/drawing/2015/9/8/chartex" xmlns:mc="http://schemas.openxmlformats.org/markup-compatibility/2006" xmlns:o="urn:schemas-microsoft-com:office:office" xmlns:r="http://schemas.openxmlformats.org/officeDocument/2006/relationships" xmlns:m="http://schemas.openxmlformats.org/officeDocument/2006/math" xmlns:v="urn:schemas-microsoft-com:vml" xmlns:wp14="http://schemas.microsoft.com/office/word/2010/wordprocessingDrawing" xmlns:wp="http://schemas.openxmlformats.org/drawingml/2006/wordprocessingDrawing" xmlns:w10="urn:schemas-microsoft-com:office:word" xmlns:w="http://schemas.openxmlformats.org/wordprocessingml/2006/main" xmlns:w14="http://schemas.microsoft.com/office/word/2010/wordml" xmlns:w15="http://schemas.microsoft.com/office/word/2012/wordml" xmlns:w16se="http://schemas.microsoft.com/office/word/2015/wordml/symex" xmlns:wpg="http://schemas.microsoft.com/office/word/2010/wordprocessingGroup" xmlns:wpi="http://schemas.microsoft.com/office/word/2010/wordprocessingInk" xmlns:wne="http://schemas.microsoft.com/office/word/2006/wordml" xmlns:wps="http://schemas.microsoft.com/office/word/2010/wordprocessingShape" mc:Ignorable="w14 w15 w16se wp14">
   <w:endnote w:type="separator" w:id="-1">
     <w:p>
       <w:pPr>
@@ -1187,7 +1333,7 @@
 </file>
 
 <file path=word/footer1.xml><?xml version="1.0" encoding="utf-8"?>
-<w:ftr xmlns:wpc="http://schemas.microsoft.com/office/word/2010/wordprocessingCanvas" xmlns:mc="http://schemas.openxmlformats.org/markup-compatibility/2006" xmlns:o="urn:schemas-microsoft-com:office:office" xmlns:r="http://schemas.openxmlformats.org/officeDocument/2006/relationships" xmlns:m="http://schemas.openxmlformats.org/officeDocument/2006/math" xmlns:v="urn:schemas-microsoft-com:vml" xmlns:wp14="http://schemas.microsoft.com/office/word/2010/wordprocessingDrawing" xmlns:wp="http://schemas.openxmlformats.org/drawingml/2006/wordprocessingDrawing" xmlns:w10="urn:schemas-microsoft-com:office:word" xmlns:w="http://schemas.openxmlformats.org/wordprocessingml/2006/main" xmlns:w14="http://schemas.microsoft.com/office/word/2010/wordml" xmlns:w15="http://schemas.microsoft.com/office/word/2012/wordml" xmlns:wpg="http://schemas.microsoft.com/office/word/2010/wordprocessingGroup" xmlns:wpi="http://schemas.microsoft.com/office/word/2010/wordprocessingInk" xmlns:wne="http://schemas.microsoft.com/office/word/2006/wordml" xmlns:wps="http://schemas.microsoft.com/office/word/2010/wordprocessingShape" mc:Ignorable="w14 w15 wp14">
+<w:ftr xmlns:wpc="http://schemas.microsoft.com/office/word/2010/wordprocessingCanvas" xmlns:cx="http://schemas.microsoft.com/office/drawing/2014/chartex" xmlns:cx1="http://schemas.microsoft.com/office/drawing/2015/9/8/chartex" xmlns:mc="http://schemas.openxmlformats.org/markup-compatibility/2006" xmlns:o="urn:schemas-microsoft-com:office:office" xmlns:r="http://schemas.openxmlformats.org/officeDocument/2006/relationships" xmlns:m="http://schemas.openxmlformats.org/officeDocument/2006/math" xmlns:v="urn:schemas-microsoft-com:vml" xmlns:wp14="http://schemas.microsoft.com/office/word/2010/wordprocessingDrawing" xmlns:wp="http://schemas.openxmlformats.org/drawingml/2006/wordprocessingDrawing" xmlns:w10="urn:schemas-microsoft-com:office:word" xmlns:w="http://schemas.openxmlformats.org/wordprocessingml/2006/main" xmlns:w14="http://schemas.microsoft.com/office/word/2010/wordml" xmlns:w15="http://schemas.microsoft.com/office/word/2012/wordml" xmlns:w16se="http://schemas.microsoft.com/office/word/2015/wordml/symex" xmlns:wpg="http://schemas.microsoft.com/office/word/2010/wordprocessingGroup" xmlns:wpi="http://schemas.microsoft.com/office/word/2010/wordprocessingInk" xmlns:wne="http://schemas.microsoft.com/office/word/2006/wordml" xmlns:wps="http://schemas.microsoft.com/office/word/2010/wordprocessingShape" mc:Ignorable="w14 w15 w16se wp14">
   <w:p>
     <w:pPr>
       <w:pStyle w:val="Footer"/>
@@ -1315,7 +1461,7 @@
               <w:rPr>
                 <w:noProof/>
               </w:rPr>
-              <w:t>4</w:t>
+              <w:t>2</w:t>
             </w:r>
             <w:r>
               <w:rPr>
@@ -1351,7 +1497,7 @@
 </file>
 
 <file path=word/footnotes.xml><?xml version="1.0" encoding="utf-8"?>
-<w:footnotes xmlns:wpc="http://schemas.microsoft.com/office/word/2010/wordprocessingCanvas" xmlns:mc="http://schemas.openxmlformats.org/markup-compatibility/2006" xmlns:o="urn:schemas-microsoft-com:office:office" xmlns:r="http://schemas.openxmlformats.org/officeDocument/2006/relationships" xmlns:m="http://schemas.openxmlformats.org/officeDocument/2006/math" xmlns:v="urn:schemas-microsoft-com:vml" xmlns:wp14="http://schemas.microsoft.com/office/word/2010/wordprocessingDrawing" xmlns:wp="http://schemas.openxmlformats.org/drawingml/2006/wordprocessingDrawing" xmlns:w10="urn:schemas-microsoft-com:office:word" xmlns:w="http://schemas.openxmlformats.org/wordprocessingml/2006/main" xmlns:w14="http://schemas.microsoft.com/office/word/2010/wordml" xmlns:w15="http://schemas.microsoft.com/office/word/2012/wordml" xmlns:wpg="http://schemas.microsoft.com/office/word/2010/wordprocessingGroup" xmlns:wpi="http://schemas.microsoft.com/office/word/2010/wordprocessingInk" xmlns:wne="http://schemas.microsoft.com/office/word/2006/wordml" xmlns:wps="http://schemas.microsoft.com/office/word/2010/wordprocessingShape" mc:Ignorable="w14 w15 wp14">
+<w:footnotes xmlns:wpc="http://schemas.microsoft.com/office/word/2010/wordprocessingCanvas" xmlns:cx="http://schemas.microsoft.com/office/drawing/2014/chartex" xmlns:cx1="http://schemas.microsoft.com/office/drawing/2015/9/8/chartex" xmlns:mc="http://schemas.openxmlformats.org/markup-compatibility/2006" xmlns:o="urn:schemas-microsoft-com:office:office" xmlns:r="http://schemas.openxmlformats.org/officeDocument/2006/relationships" xmlns:m="http://schemas.openxmlformats.org/officeDocument/2006/math" xmlns:v="urn:schemas-microsoft-com:vml" xmlns:wp14="http://schemas.microsoft.com/office/word/2010/wordprocessingDrawing" xmlns:wp="http://schemas.openxmlformats.org/drawingml/2006/wordprocessingDrawing" xmlns:w10="urn:schemas-microsoft-com:office:word" xmlns:w="http://schemas.openxmlformats.org/wordprocessingml/2006/main" xmlns:w14="http://schemas.microsoft.com/office/word/2010/wordml" xmlns:w15="http://schemas.microsoft.com/office/word/2012/wordml" xmlns:w16se="http://schemas.microsoft.com/office/word/2015/wordml/symex" xmlns:wpg="http://schemas.microsoft.com/office/word/2010/wordprocessingGroup" xmlns:wpi="http://schemas.microsoft.com/office/word/2010/wordprocessingInk" xmlns:wne="http://schemas.microsoft.com/office/word/2006/wordml" xmlns:wps="http://schemas.microsoft.com/office/word/2010/wordprocessingShape" mc:Ignorable="w14 w15 w16se wp14">
   <w:footnote w:type="separator" w:id="-1">
     <w:p>
       <w:pPr>
@@ -1376,7 +1522,7 @@
 </file>
 
 <file path=word/header1.xml><?xml version="1.0" encoding="utf-8"?>
-<w:hdr xmlns:wpc="http://schemas.microsoft.com/office/word/2010/wordprocessingCanvas" xmlns:mc="http://schemas.openxmlformats.org/markup-compatibility/2006" xmlns:o="urn:schemas-microsoft-com:office:office" xmlns:r="http://schemas.openxmlformats.org/officeDocument/2006/relationships" xmlns:m="http://schemas.openxmlformats.org/officeDocument/2006/math" xmlns:v="urn:schemas-microsoft-com:vml" xmlns:wp14="http://schemas.microsoft.com/office/word/2010/wordprocessingDrawing" xmlns:wp="http://schemas.openxmlformats.org/drawingml/2006/wordprocessingDrawing" xmlns:w10="urn:schemas-microsoft-com:office:word" xmlns:w="http://schemas.openxmlformats.org/wordprocessingml/2006/main" xmlns:w14="http://schemas.microsoft.com/office/word/2010/wordml" xmlns:w15="http://schemas.microsoft.com/office/word/2012/wordml" xmlns:wpg="http://schemas.microsoft.com/office/word/2010/wordprocessingGroup" xmlns:wpi="http://schemas.microsoft.com/office/word/2010/wordprocessingInk" xmlns:wne="http://schemas.microsoft.com/office/word/2006/wordml" xmlns:wps="http://schemas.microsoft.com/office/word/2010/wordprocessingShape" mc:Ignorable="w14 w15 wp14">
+<w:hdr xmlns:wpc="http://schemas.microsoft.com/office/word/2010/wordprocessingCanvas" xmlns:cx="http://schemas.microsoft.com/office/drawing/2014/chartex" xmlns:cx1="http://schemas.microsoft.com/office/drawing/2015/9/8/chartex" xmlns:mc="http://schemas.openxmlformats.org/markup-compatibility/2006" xmlns:o="urn:schemas-microsoft-com:office:office" xmlns:r="http://schemas.openxmlformats.org/officeDocument/2006/relationships" xmlns:m="http://schemas.openxmlformats.org/officeDocument/2006/math" xmlns:v="urn:schemas-microsoft-com:vml" xmlns:wp14="http://schemas.microsoft.com/office/word/2010/wordprocessingDrawing" xmlns:wp="http://schemas.openxmlformats.org/drawingml/2006/wordprocessingDrawing" xmlns:w10="urn:schemas-microsoft-com:office:word" xmlns:w="http://schemas.openxmlformats.org/wordprocessingml/2006/main" xmlns:w14="http://schemas.microsoft.com/office/word/2010/wordml" xmlns:w15="http://schemas.microsoft.com/office/word/2012/wordml" xmlns:w16se="http://schemas.microsoft.com/office/word/2015/wordml/symex" xmlns:wpg="http://schemas.microsoft.com/office/word/2010/wordprocessingGroup" xmlns:wpi="http://schemas.microsoft.com/office/word/2010/wordprocessingInk" xmlns:wne="http://schemas.microsoft.com/office/word/2006/wordml" xmlns:wps="http://schemas.microsoft.com/office/word/2010/wordprocessingShape" mc:Ignorable="w14 w15 w16se wp14">
   <w:p>
     <w:pPr>
       <w:pStyle w:val="Header"/>
@@ -1585,7 +1731,7 @@
 </file>
 
 <file path=word/numbering.xml><?xml version="1.0" encoding="utf-8"?>
-<w:numbering xmlns:wpc="http://schemas.microsoft.com/office/word/2010/wordprocessingCanvas" xmlns:mc="http://schemas.openxmlformats.org/markup-compatibility/2006" xmlns:o="urn:schemas-microsoft-com:office:office" xmlns:r="http://schemas.openxmlformats.org/officeDocument/2006/relationships" xmlns:m="http://schemas.openxmlformats.org/officeDocument/2006/math" xmlns:v="urn:schemas-microsoft-com:vml" xmlns:wp14="http://schemas.microsoft.com/office/word/2010/wordprocessingDrawing" xmlns:wp="http://schemas.openxmlformats.org/drawingml/2006/wordprocessingDrawing" xmlns:w10="urn:schemas-microsoft-com:office:word" xmlns:w="http://schemas.openxmlformats.org/wordprocessingml/2006/main" xmlns:w14="http://schemas.microsoft.com/office/word/2010/wordml" xmlns:w15="http://schemas.microsoft.com/office/word/2012/wordml" xmlns:wpg="http://schemas.microsoft.com/office/word/2010/wordprocessingGroup" xmlns:wpi="http://schemas.microsoft.com/office/word/2010/wordprocessingInk" xmlns:wne="http://schemas.microsoft.com/office/word/2006/wordml" xmlns:wps="http://schemas.microsoft.com/office/word/2010/wordprocessingShape" mc:Ignorable="w14 w15 wp14">
+<w:numbering xmlns:wpc="http://schemas.microsoft.com/office/word/2010/wordprocessingCanvas" xmlns:cx="http://schemas.microsoft.com/office/drawing/2014/chartex" xmlns:cx1="http://schemas.microsoft.com/office/drawing/2015/9/8/chartex" xmlns:mc="http://schemas.openxmlformats.org/markup-compatibility/2006" xmlns:o="urn:schemas-microsoft-com:office:office" xmlns:r="http://schemas.openxmlformats.org/officeDocument/2006/relationships" xmlns:m="http://schemas.openxmlformats.org/officeDocument/2006/math" xmlns:v="urn:schemas-microsoft-com:vml" xmlns:wp14="http://schemas.microsoft.com/office/word/2010/wordprocessingDrawing" xmlns:wp="http://schemas.openxmlformats.org/drawingml/2006/wordprocessingDrawing" xmlns:w10="urn:schemas-microsoft-com:office:word" xmlns:w="http://schemas.openxmlformats.org/wordprocessingml/2006/main" xmlns:w14="http://schemas.microsoft.com/office/word/2010/wordml" xmlns:w15="http://schemas.microsoft.com/office/word/2012/wordml" xmlns:w16se="http://schemas.microsoft.com/office/word/2015/wordml/symex" xmlns:wpg="http://schemas.microsoft.com/office/word/2010/wordprocessingGroup" xmlns:wpi="http://schemas.microsoft.com/office/word/2010/wordprocessingInk" xmlns:wne="http://schemas.microsoft.com/office/word/2006/wordml" xmlns:wps="http://schemas.microsoft.com/office/word/2010/wordprocessingShape" mc:Ignorable="w14 w15 w16se wp14">
   <w:abstractNum w:abstractNumId="0" w15:restartNumberingAfterBreak="0">
     <w:nsid w:val="0EB44D2F"/>
     <w:multiLevelType w:val="hybridMultilevel"/>
@@ -2058,7 +2204,7 @@
 </file>
 
 <file path=word/styles.xml><?xml version="1.0" encoding="utf-8"?>
-<w:styles xmlns:mc="http://schemas.openxmlformats.org/markup-compatibility/2006" xmlns:r="http://schemas.openxmlformats.org/officeDocument/2006/relationships" xmlns:w="http://schemas.openxmlformats.org/wordprocessingml/2006/main" xmlns:w14="http://schemas.microsoft.com/office/word/2010/wordml" xmlns:w15="http://schemas.microsoft.com/office/word/2012/wordml" mc:Ignorable="w14 w15">
+<w:styles xmlns:mc="http://schemas.openxmlformats.org/markup-compatibility/2006" xmlns:r="http://schemas.openxmlformats.org/officeDocument/2006/relationships" xmlns:w="http://schemas.openxmlformats.org/wordprocessingml/2006/main" xmlns:w14="http://schemas.microsoft.com/office/word/2010/wordml" xmlns:w15="http://schemas.microsoft.com/office/word/2012/wordml" xmlns:w16se="http://schemas.microsoft.com/office/word/2015/wordml/symex" mc:Ignorable="w14 w15 w16se">
   <w:docDefaults>
     <w:rPrDefault>
       <w:rPr>
@@ -3778,7 +3924,7 @@
 </file>
 
 <file path=customXml/itemProps1.xml><?xml version="1.0" encoding="utf-8"?>
-<ds:datastoreItem xmlns:ds="http://schemas.openxmlformats.org/officeDocument/2006/customXml" ds:itemID="{09E748DE-3184-4E44-920B-73C3FD7EEEF1}">
+<ds:datastoreItem xmlns:ds="http://schemas.openxmlformats.org/officeDocument/2006/customXml" ds:itemID="{1054121C-FE9C-443F-A993-E943F88ABD6D}">
   <ds:schemaRefs>
     <ds:schemaRef ds:uri="http://schemas.openxmlformats.org/officeDocument/2006/bibliography"/>
   </ds:schemaRefs>

</xml_diff>